<commit_message>
Zoom implementiert SortBusStations.pde --> begonnen Aufbau Infobereich und Toolbox
</commit_message>
<xml_diff>
--- a/Konzept.docx
+++ b/Konzept.docx
@@ -1,36 +1,46 @@
 
 <file path=word/document.xml><?xml version="1.0" encoding="utf-8"?>
-<w:document xmlns:wpc="http://schemas.microsoft.com/office/word/2010/wordprocessingCanvas" xmlns:mc="http://schemas.openxmlformats.org/markup-compatibility/2006" xmlns:o="urn:schemas-microsoft-com:office:office" xmlns:r="http://schemas.openxmlformats.org/officeDocument/2006/relationships" xmlns:m="http://schemas.openxmlformats.org/officeDocument/2006/math" xmlns:v="urn:schemas-microsoft-com:vml" xmlns:wp14="http://schemas.microsoft.com/office/word/2010/wordprocessingDrawing" xmlns:wp="http://schemas.openxmlformats.org/drawingml/2006/wordprocessingDrawing" xmlns:w10="urn:schemas-microsoft-com:office:word" xmlns:w="http://schemas.openxmlformats.org/wordprocessingml/2006/main" xmlns:w14="http://schemas.microsoft.com/office/word/2010/wordml" xmlns:w15="http://schemas.microsoft.com/office/word/2012/wordml" xmlns:wpg="http://schemas.microsoft.com/office/word/2010/wordprocessingGroup" xmlns:wpi="http://schemas.microsoft.com/office/word/2010/wordprocessingInk" xmlns:wne="http://schemas.microsoft.com/office/word/2006/wordml" xmlns:wps="http://schemas.microsoft.com/office/word/2010/wordprocessingShape" mc:Ignorable="w14 w15 wp14">
+<w:document xmlns:o="urn:schemas-microsoft-com:office:office" xmlns:r="http://schemas.openxmlformats.org/officeDocument/2006/relationships" xmlns:v="urn:schemas-microsoft-com:vml" xmlns:w="http://schemas.openxmlformats.org/wordprocessingml/2006/main" xmlns:w10="urn:schemas-microsoft-com:office:word" xmlns:wp="http://schemas.openxmlformats.org/drawingml/2006/wordprocessingDrawing" xmlns:wps="http://schemas.microsoft.com/office/word/2010/wordprocessingShape" xmlns:wpg="http://schemas.microsoft.com/office/word/2010/wordprocessingGroup" xmlns:mc="http://schemas.openxmlformats.org/markup-compatibility/2006" xmlns:wp14="http://schemas.microsoft.com/office/word/2010/wordprocessingDrawing" xmlns:w14="http://schemas.microsoft.com/office/word/2010/wordml" mc:Ignorable="w14 wp14">
   <w:body>
     <w:p>
       <w:pPr>
         <w:pStyle w:val="Titel"/>
-      </w:pPr>
-      <w:r>
+        <w:rPr/>
+      </w:pPr>
+      <w:r>
+        <w:rPr/>
         <w:t>Open Data</w:t>
       </w:r>
     </w:p>
     <w:p>
       <w:pPr>
-        <w:pStyle w:val="berschrift1"/>
-      </w:pPr>
-      <w:r>
+        <w:pStyle w:val="Berschrift1"/>
+        <w:rPr/>
+      </w:pPr>
+      <w:r>
+        <w:rPr/>
         <w:t>SH</w:t>
       </w:r>
     </w:p>
     <w:p>
       <w:pPr>
-        <w:pStyle w:val="berschrift2"/>
-      </w:pPr>
-      <w:r>
+        <w:pStyle w:val="Berschrift2"/>
+        <w:rPr/>
+      </w:pPr>
+      <w:r>
+        <w:rPr/>
         <w:t>SH keine Daten</w:t>
       </w:r>
     </w:p>
     <w:p>
-      <w:hyperlink r:id="rId5" w:history="1">
+      <w:pPr>
+        <w:pStyle w:val="Normal"/>
+        <w:rPr/>
+      </w:pPr>
+      <w:hyperlink r:id="rId2">
         <w:r>
           <w:rPr>
-            <w:rStyle w:val="Hyperlink"/>
+            <w:rStyle w:val="Internetlink"/>
           </w:rPr>
           <w:t>http://www.shz.de/nachrichten/deutschland-welt/netzwelt/daten-fuer-alle-schleswig-holstein-hinkt-hinterher-id9898171.html</w:t>
         </w:r>
@@ -38,209 +48,310 @@
     </w:p>
     <w:p>
       <w:pPr>
-        <w:pStyle w:val="berschrift2"/>
-      </w:pPr>
-      <w:r>
+        <w:pStyle w:val="Berschrift2"/>
+        <w:rPr/>
+      </w:pPr>
+      <w:r>
+        <w:rPr/>
         <w:t>SH versteckte Daten</w:t>
       </w:r>
     </w:p>
     <w:p>
-      <w:hyperlink r:id="rId6" w:history="1">
+      <w:pPr>
+        <w:pStyle w:val="Normal"/>
+        <w:rPr/>
+      </w:pPr>
+      <w:hyperlink r:id="rId3">
         <w:r>
           <w:rPr>
-            <w:rStyle w:val="Hyperlink"/>
+            <w:rStyle w:val="Internetlink"/>
           </w:rPr>
           <w:t>https://ulikoenig.de/opendata-versteckte-geodaten-von-schleswig-holstein/</w:t>
         </w:r>
       </w:hyperlink>
     </w:p>
-    <w:p/>
-    <w:p>
-      <w:pPr>
-        <w:pStyle w:val="berschrift1"/>
-      </w:pPr>
-      <w:r>
+    <w:p>
+      <w:pPr>
+        <w:pStyle w:val="Normal"/>
+        <w:rPr/>
+      </w:pPr>
+      <w:r>
+        <w:rPr/>
+      </w:r>
+    </w:p>
+    <w:p>
+      <w:pPr>
+        <w:pStyle w:val="Berschrift1"/>
+        <w:rPr/>
+      </w:pPr>
+      <w:r>
+        <w:rPr/>
         <w:t>Processing Umrechnung</w:t>
       </w:r>
     </w:p>
     <w:p>
-      <w:hyperlink r:id="rId7" w:history="1">
+      <w:pPr>
+        <w:pStyle w:val="Normal"/>
+        <w:rPr/>
+      </w:pPr>
+      <w:hyperlink r:id="rId4">
         <w:r>
           <w:rPr>
-            <w:rStyle w:val="Hyperlink"/>
+            <w:rStyle w:val="Internetlink"/>
           </w:rPr>
           <w:t>https://forum.processing.org/one/topic/using-a-world-map-in-processing.html</w:t>
         </w:r>
       </w:hyperlink>
     </w:p>
     <w:p>
-      <w:hyperlink r:id="rId8" w:history="1">
+      <w:pPr>
+        <w:pStyle w:val="Normal"/>
+        <w:rPr/>
+      </w:pPr>
+      <w:hyperlink r:id="rId5">
         <w:r>
           <w:rPr>
-            <w:rStyle w:val="Hyperlink"/>
+            <w:rStyle w:val="Internetlink"/>
           </w:rPr>
           <w:t>https://forum.processing.org/two/discussion/2141/how-to-map-gps-coordinates-to-processing-canvas-coordinates</w:t>
         </w:r>
       </w:hyperlink>
     </w:p>
-    <w:p/>
-    <w:p>
-      <w:pPr>
-        <w:pStyle w:val="berschrift1"/>
-      </w:pPr>
-      <w:r>
+    <w:p>
+      <w:pPr>
+        <w:pStyle w:val="Normal"/>
+        <w:rPr/>
+      </w:pPr>
+      <w:r>
+        <w:rPr/>
+      </w:r>
+    </w:p>
+    <w:p>
+      <w:pPr>
+        <w:pStyle w:val="Berschrift1"/>
+        <w:rPr/>
+      </w:pPr>
+      <w:r>
+        <w:rPr/>
         <w:t>Konzept</w:t>
       </w:r>
     </w:p>
     <w:p>
-      <w:r>
-        <w:t>Visualisierung der Stadt Rostock, mit Fokus auf Ve</w:t>
-      </w:r>
-      <w:r>
-        <w:t>r</w:t>
-      </w:r>
-      <w:r>
-        <w:t xml:space="preserve">kehrsinfrastruktur. Kombination von Gestaltung und Informationen. </w:t>
-      </w:r>
-    </w:p>
-    <w:p>
-      <w:r>
+      <w:pPr>
+        <w:pStyle w:val="Normal"/>
+        <w:rPr/>
+      </w:pPr>
+      <w:r>
+        <w:rPr/>
+        <w:t xml:space="preserve">Visualisierung der Stadt Rostock, mit Fokus auf Verkehrsinfrastruktur. Kombination von Gestaltung und Informationen. </w:t>
+      </w:r>
+    </w:p>
+    <w:p>
+      <w:pPr>
+        <w:pStyle w:val="Normal"/>
+        <w:rPr/>
+      </w:pPr>
+      <w:r>
+        <w:rPr/>
         <w:t xml:space="preserve">Steuerung der Visualisierung mit einem Werkzeug. </w:t>
       </w:r>
     </w:p>
     <w:p>
       <w:pPr>
-        <w:pStyle w:val="Listenabsatz"/>
+        <w:pStyle w:val="ListParagraph"/>
         <w:numPr>
           <w:ilvl w:val="0"/>
           <w:numId w:val="1"/>
         </w:numPr>
-      </w:pPr>
-      <w:r>
+        <w:rPr/>
+      </w:pPr>
+      <w:r>
+        <w:rPr/>
         <w:t>Ausblenden von Ebenen (Stadtgrenzen, ÖNV, etc.)</w:t>
       </w:r>
     </w:p>
     <w:p>
       <w:pPr>
-        <w:pStyle w:val="Listenabsatz"/>
+        <w:pStyle w:val="ListParagraph"/>
         <w:numPr>
           <w:ilvl w:val="0"/>
           <w:numId w:val="1"/>
         </w:numPr>
-      </w:pPr>
-      <w:r>
+        <w:rPr/>
+      </w:pPr>
+      <w:r>
+        <w:rPr/>
         <w:t>Ändern von Farben</w:t>
       </w:r>
     </w:p>
     <w:p>
       <w:pPr>
-        <w:pStyle w:val="Listenabsatz"/>
+        <w:pStyle w:val="ListParagraph"/>
         <w:numPr>
           <w:ilvl w:val="0"/>
           <w:numId w:val="1"/>
         </w:numPr>
-      </w:pPr>
-      <w:r>
+        <w:rPr/>
+      </w:pPr>
+      <w:r>
+        <w:rPr/>
         <w:t>Zoom</w:t>
       </w:r>
     </w:p>
-    <w:p/>
-    <w:p/>
-    <w:p/>
-    <w:p>
-      <w:pPr>
-        <w:pStyle w:val="berschrift2"/>
-      </w:pPr>
-      <w:r>
+    <w:p>
+      <w:pPr>
+        <w:pStyle w:val="Normal"/>
+        <w:rPr/>
+      </w:pPr>
+      <w:r>
+        <w:rPr/>
+      </w:r>
+    </w:p>
+    <w:p>
+      <w:pPr>
+        <w:pStyle w:val="Normal"/>
+        <w:rPr/>
+      </w:pPr>
+      <w:r>
+        <w:rPr/>
+      </w:r>
+    </w:p>
+    <w:p>
+      <w:pPr>
+        <w:pStyle w:val="Normal"/>
+        <w:rPr/>
+      </w:pPr>
+      <w:r>
+        <w:rPr/>
+      </w:r>
+    </w:p>
+    <w:p>
+      <w:pPr>
+        <w:pStyle w:val="Berschrift2"/>
+        <w:rPr/>
+      </w:pPr>
+      <w:r>
+        <w:rPr/>
         <w:t>Daten Rostock</w:t>
       </w:r>
     </w:p>
     <w:p>
-      <w:r>
-        <w:t xml:space="preserve">Entweder über </w:t>
-      </w:r>
-      <w:proofErr w:type="spellStart"/>
-      <w:r>
-        <w:t>OpenGov</w:t>
-      </w:r>
-      <w:proofErr w:type="spellEnd"/>
-      <w:r>
-        <w:t xml:space="preserve"> oder direkt von</w:t>
-      </w:r>
-    </w:p>
-    <w:p>
-      <w:hyperlink r:id="rId9" w:history="1">
+      <w:pPr>
+        <w:pStyle w:val="Normal"/>
+        <w:rPr/>
+      </w:pPr>
+      <w:r>
+        <w:rPr/>
+        <w:t>Entweder über OpenGov oder direkt von</w:t>
+      </w:r>
+    </w:p>
+    <w:p>
+      <w:pPr>
+        <w:pStyle w:val="Normal"/>
+        <w:rPr/>
+      </w:pPr>
+      <w:hyperlink r:id="rId6">
         <w:r>
           <w:rPr>
-            <w:rStyle w:val="Hyperlink"/>
+            <w:rStyle w:val="Internetlink"/>
           </w:rPr>
           <w:t>http://www.opendata-hro.de/</w:t>
         </w:r>
       </w:hyperlink>
     </w:p>
     <w:p>
-      <w:r>
+      <w:pPr>
+        <w:pStyle w:val="Normal"/>
+        <w:rPr/>
+      </w:pPr>
+      <w:r>
+        <w:rPr/>
         <w:t>Gemeindeflächen</w:t>
       </w:r>
     </w:p>
     <w:p>
-      <w:hyperlink r:id="rId10" w:history="1">
+      <w:pPr>
+        <w:pStyle w:val="Normal"/>
+        <w:rPr/>
+      </w:pPr>
+      <w:hyperlink r:id="rId7">
         <w:r>
           <w:rPr>
-            <w:rStyle w:val="Hyperlink"/>
+            <w:rStyle w:val="Internetlink"/>
           </w:rPr>
           <w:t>http://www.opendata-hro.de/dataset/gemeindeflaeche</w:t>
         </w:r>
       </w:hyperlink>
     </w:p>
-    <w:p/>
-    <w:p>
-      <w:r>
+    <w:p>
+      <w:pPr>
+        <w:pStyle w:val="Normal"/>
+        <w:rPr/>
+      </w:pPr>
+      <w:r>
+        <w:rPr/>
+      </w:r>
+    </w:p>
+    <w:p>
+      <w:pPr>
+        <w:pStyle w:val="Normal"/>
+        <w:rPr/>
+      </w:pPr>
+      <w:r>
+        <w:rPr/>
         <w:t>Idee:</w:t>
       </w:r>
     </w:p>
     <w:p>
-      <w:r>
-        <w:t xml:space="preserve">Über </w:t>
-      </w:r>
-      <w:proofErr w:type="spellStart"/>
-      <w:r>
-        <w:t>OpenStreetMaps</w:t>
-      </w:r>
-      <w:proofErr w:type="spellEnd"/>
-      <w:r>
-        <w:t xml:space="preserve"> ein Rechteck um Rostock ziehen und die Koordinaten der linken oberen Ecke und rechten Unteren Ecke extrahieren und dies entsprechend umrechnen</w:t>
-      </w:r>
-    </w:p>
-    <w:p/>
-    <w:p/>
-    <w:p>
-      <w:r>
-        <w:t>Aus</w:t>
-      </w:r>
-      <w:r>
-        <w:t>s</w:t>
-      </w:r>
-      <w:r>
-        <w:t xml:space="preserve">chnitt Open Street </w:t>
-      </w:r>
-      <w:proofErr w:type="spellStart"/>
-      <w:r>
-        <w:t>Maps</w:t>
-      </w:r>
-      <w:proofErr w:type="spellEnd"/>
-    </w:p>
-    <w:p>
-      <w:r>
-        <w:rPr>
-          <w:noProof/>
-          <w:lang w:eastAsia="de-DE"/>
-        </w:rPr>
+      <w:pPr>
+        <w:pStyle w:val="Normal"/>
+        <w:rPr/>
+      </w:pPr>
+      <w:r>
+        <w:rPr/>
+        <w:t>Über OpenStreetMaps ein Rechteck um Rostock ziehen und die Koordinaten der linken oberen Ecke und rechten Unteren Ecke extrahieren und dies entsprechend umrechnen</w:t>
+      </w:r>
+    </w:p>
+    <w:p>
+      <w:pPr>
+        <w:pStyle w:val="Normal"/>
+        <w:rPr/>
+      </w:pPr>
+      <w:r>
+        <w:rPr/>
+      </w:r>
+    </w:p>
+    <w:p>
+      <w:pPr>
+        <w:pStyle w:val="Normal"/>
+        <w:rPr/>
+      </w:pPr>
+      <w:r>
+        <w:rPr/>
+      </w:r>
+    </w:p>
+    <w:p>
+      <w:pPr>
+        <w:pStyle w:val="Normal"/>
+        <w:rPr/>
+      </w:pPr>
+      <w:r>
+        <w:rPr/>
+        <w:t>Ausschnitt Open Street Maps</w:t>
+      </w:r>
+    </w:p>
+    <w:p>
+      <w:pPr>
+        <w:pStyle w:val="Normal"/>
+        <w:rPr/>
+      </w:pPr>
+      <w:r>
+        <w:rPr/>
         <w:drawing>
-          <wp:inline distT="0" distB="0" distL="0" distR="0" wp14:anchorId="399725E9" wp14:editId="7E0088D3">
+          <wp:inline distT="0" distB="2540" distL="0" distR="0">
             <wp:extent cx="5760720" cy="2740660"/>
-            <wp:effectExtent l="0" t="0" r="0" b="2540"/>
-            <wp:docPr id="1" name="Grafik 1"/>
+            <wp:effectExtent l="0" t="0" r="0" b="0"/>
+            <wp:docPr id="1" name="Grafik 1" descr=""/>
             <wp:cNvGraphicFramePr>
               <a:graphicFrameLocks xmlns:a="http://schemas.openxmlformats.org/drawingml/2006/main" noChangeAspect="1"/>
             </wp:cNvGraphicFramePr>
@@ -248,16 +359,18 @@
               <a:graphicData uri="http://schemas.openxmlformats.org/drawingml/2006/picture">
                 <pic:pic xmlns:pic="http://schemas.openxmlformats.org/drawingml/2006/picture">
                   <pic:nvPicPr>
-                    <pic:cNvPr id="1" name=""/>
-                    <pic:cNvPicPr/>
+                    <pic:cNvPr id="1" name="Grafik 1" descr=""/>
+                    <pic:cNvPicPr>
+                      <a:picLocks noChangeAspect="1" noChangeArrowheads="1"/>
+                    </pic:cNvPicPr>
                   </pic:nvPicPr>
                   <pic:blipFill>
-                    <a:blip r:embed="rId11"/>
+                    <a:blip r:embed="rId8"/>
                     <a:stretch>
                       <a:fillRect/>
                     </a:stretch>
                   </pic:blipFill>
-                  <pic:spPr>
+                  <pic:spPr bwMode="auto">
                     <a:xfrm>
                       <a:off x="0" y="0"/>
                       <a:ext cx="5760720" cy="2740660"/>
@@ -273,286 +386,717 @@
         </w:drawing>
       </w:r>
     </w:p>
-    <w:p/>
-    <w:p>
-      <w:r>
+    <w:p>
+      <w:pPr>
+        <w:pStyle w:val="Normal"/>
+        <w:rPr/>
+      </w:pPr>
+      <w:r>
+        <w:rPr/>
+      </w:r>
+    </w:p>
+    <w:p>
+      <w:pPr>
+        <w:pStyle w:val="Normal"/>
+        <w:rPr/>
+      </w:pPr>
+      <w:r>
+        <w:rPr/>
         <w:t>Koordinaten für Grenzen Rostock????</w:t>
       </w:r>
     </w:p>
     <w:p>
-      <w:hyperlink r:id="rId12" w:history="1">
+      <w:pPr>
+        <w:pStyle w:val="Normal"/>
+        <w:rPr/>
+      </w:pPr>
+      <w:hyperlink r:id="rId9">
         <w:r>
           <w:rPr>
-            <w:rStyle w:val="Hyperlink"/>
+            <w:rStyle w:val="Internetlink"/>
           </w:rPr>
           <w:t>http://download.geofabrik.de/europe/germany/mecklenburg-vorpommern.html</w:t>
         </w:r>
       </w:hyperlink>
     </w:p>
     <w:p>
-      <w:hyperlink r:id="rId13" w:history="1">
+      <w:pPr>
+        <w:pStyle w:val="Normal"/>
+        <w:rPr/>
+      </w:pPr>
+      <w:hyperlink r:id="rId10">
         <w:r>
           <w:rPr>
-            <w:rStyle w:val="Hyperlink"/>
+            <w:rStyle w:val="Internetlink"/>
           </w:rPr>
           <w:t>http://rathaus.rostock.de/sixcms/detail.php?id=506&amp;_sid1=rostock_01.c.261.de&amp;_sid2=rostock_01.c.388.de&amp;_sid3=rostock_01.c.200178.de&amp;_sid4=rostock_01.c.407.de&amp;_sid5</w:t>
         </w:r>
       </w:hyperlink>
       <w:r>
+        <w:rPr/>
         <w:t>=</w:t>
       </w:r>
     </w:p>
     <w:p>
+      <w:pPr>
+        <w:pStyle w:val="Normal"/>
+        <w:rPr/>
+      </w:pPr>
+      <w:r>
+        <w:rPr/>
+      </w:r>
       <w:r>
         <w:br w:type="page"/>
       </w:r>
     </w:p>
-    <w:p/>
-    <w:p>
-      <w:pPr>
-        <w:pStyle w:val="berschrift1"/>
-      </w:pPr>
-      <w:r>
+    <w:p>
+      <w:pPr>
+        <w:pStyle w:val="Normal"/>
+        <w:rPr/>
+      </w:pPr>
+      <w:r>
+        <w:rPr/>
+      </w:r>
+    </w:p>
+    <w:p>
+      <w:pPr>
+        <w:pStyle w:val="Berschrift1"/>
+        <w:rPr/>
+      </w:pPr>
+      <w:r>
+        <w:rPr/>
         <w:t>Konzept neu</w:t>
       </w:r>
     </w:p>
     <w:p>
-      <w:r>
+      <w:pPr>
+        <w:pStyle w:val="Normal"/>
+        <w:rPr/>
+      </w:pPr>
+      <w:r>
+        <w:rPr/>
         <w:t>Stadtgrenzen einzeichnen und optional ausblenden</w:t>
       </w:r>
     </w:p>
     <w:p>
-      <w:r>
+      <w:pPr>
+        <w:pStyle w:val="Normal"/>
+        <w:rPr/>
+      </w:pPr>
+      <w:r>
+        <w:rPr/>
         <w:t>Buslinien</w:t>
       </w:r>
     </w:p>
     <w:p>
-      <w:r>
+      <w:pPr>
+        <w:pStyle w:val="Normal"/>
+        <w:rPr/>
+      </w:pPr>
+      <w:r>
+        <w:rPr/>
         <w:t xml:space="preserve">Klick auf Haltestelle </w:t>
       </w:r>
       <w:r>
-        <w:sym w:font="Wingdings" w:char="F0E0"/>
-      </w:r>
-      <w:r>
+        <w:rPr>
+          <w:rFonts w:ascii="Wingdings" w:hAnsi="Wingdings"/>
+        </w:rPr>
+        <w:t>?</w:t>
+      </w:r>
+      <w:r>
+        <w:rPr/>
         <w:t xml:space="preserve"> Highlight ganze Linie</w:t>
       </w:r>
     </w:p>
     <w:p>
-      <w:r>
+      <w:pPr>
+        <w:pStyle w:val="Normal"/>
+        <w:rPr/>
+      </w:pPr>
+      <w:r>
+        <w:rPr/>
         <w:t>Anzeige der kompletten Informationen auf Wunsch</w:t>
       </w:r>
     </w:p>
     <w:p>
-      <w:r>
+      <w:pPr>
+        <w:pStyle w:val="Normal"/>
+        <w:rPr/>
+      </w:pPr>
+      <w:r>
+        <w:rPr/>
         <w:t>Berechnung der Entfernung, die in 10 Minuten erreicht werden kann</w:t>
       </w:r>
     </w:p>
     <w:p>
-      <w:r>
+      <w:pPr>
+        <w:pStyle w:val="Normal"/>
+        <w:rPr/>
+      </w:pPr>
+      <w:r>
+        <w:rPr/>
         <w:t xml:space="preserve">Geschwindigkeit kann eingegeben werden </w:t>
       </w:r>
       <w:r>
-        <w:sym w:font="Wingdings" w:char="F0E0"/>
-      </w:r>
-      <w:r>
+        <w:rPr>
+          <w:rFonts w:ascii="Wingdings" w:hAnsi="Wingdings"/>
+        </w:rPr>
+        <w:t></w:t>
+      </w:r>
+      <w:r>
+        <w:rPr/>
         <w:t xml:space="preserve"> Grundlage der weiteren Berechnungen.</w:t>
       </w:r>
     </w:p>
     <w:p>
-      <w:r>
+      <w:pPr>
+        <w:pStyle w:val="Normal"/>
+        <w:rPr/>
+      </w:pPr>
+      <w:r>
+        <w:rPr/>
         <w:t xml:space="preserve">Legende </w:t>
       </w:r>
       <w:r>
-        <w:sym w:font="Wingdings" w:char="F0E0"/>
-      </w:r>
-      <w:r>
+        <w:rPr>
+          <w:rFonts w:ascii="Wingdings" w:hAnsi="Wingdings"/>
+        </w:rPr>
+        <w:t></w:t>
+      </w:r>
+      <w:r>
+        <w:rPr/>
         <w:t xml:space="preserve"> Farbe, Linie</w:t>
       </w:r>
     </w:p>
     <w:p>
-      <w:r>
-        <w:sym w:font="Wingdings" w:char="F0E0"/>
-      </w:r>
-      <w:r>
-        <w:t xml:space="preserve"> Anzeigen von POI und Abgleich, ob diese erreicht werden können.</w:t>
-      </w:r>
-    </w:p>
-    <w:p/>
-    <w:p>
-      <w:r>
+      <w:pPr>
+        <w:pStyle w:val="Normal"/>
+        <w:rPr/>
+      </w:pPr>
+      <w:r>
+        <w:rPr>
+          <w:rFonts w:ascii="Wingdings" w:hAnsi="Wingdings"/>
+        </w:rPr>
+        <w:t></w:t>
+      </w:r>
+      <w:r>
+        <w:rPr/>
+        <w:t xml:space="preserve"> </w:t>
+      </w:r>
+      <w:r>
+        <w:rPr/>
+        <w:t>Anzeigen von POI und Abgleich, ob diese erreicht werden können.</w:t>
+      </w:r>
+    </w:p>
+    <w:p>
+      <w:pPr>
+        <w:pStyle w:val="Normal"/>
+        <w:rPr/>
+      </w:pPr>
+      <w:r>
+        <w:rPr/>
+      </w:r>
+    </w:p>
+    <w:p>
+      <w:pPr>
+        <w:pStyle w:val="Normal"/>
+        <w:rPr/>
+      </w:pPr>
+      <w:r>
+        <w:rPr/>
         <w:t>Reiseplanung in Rostock</w:t>
       </w:r>
     </w:p>
     <w:p>
       <w:pPr>
-        <w:pStyle w:val="Listenabsatz"/>
+        <w:pStyle w:val="ListParagraph"/>
         <w:numPr>
           <w:ilvl w:val="0"/>
           <w:numId w:val="2"/>
         </w:numPr>
-      </w:pPr>
-      <w:r>
+        <w:rPr/>
+      </w:pPr>
+      <w:r>
+        <w:rPr/>
         <w:t>Erreichbare Ziele / Haltestelle (Anzeige der Entfernung mittels Kreis)</w:t>
       </w:r>
     </w:p>
     <w:p>
       <w:pPr>
-        <w:pStyle w:val="Listenabsatz"/>
+        <w:pStyle w:val="ListParagraph"/>
         <w:numPr>
           <w:ilvl w:val="0"/>
           <w:numId w:val="2"/>
         </w:numPr>
-      </w:pPr>
-    </w:p>
-    <w:p>
-      <w:r>
-        <w:t xml:space="preserve">KLASSE </w:t>
-      </w:r>
-      <w:proofErr w:type="spellStart"/>
-      <w:r>
-        <w:t>DataObject</w:t>
-      </w:r>
-      <w:proofErr w:type="spellEnd"/>
-    </w:p>
-    <w:p>
-      <w:r>
+        <w:rPr/>
+      </w:pPr>
+      <w:r>
+        <w:rPr/>
+      </w:r>
+    </w:p>
+    <w:p>
+      <w:pPr>
+        <w:pStyle w:val="Normal"/>
+        <w:rPr/>
+      </w:pPr>
+      <w:r>
+        <w:rPr/>
+        <w:t>KLASSE DataObject</w:t>
+      </w:r>
+    </w:p>
+    <w:p>
+      <w:pPr>
+        <w:pStyle w:val="Normal"/>
+        <w:rPr/>
+      </w:pPr>
+      <w:r>
+        <w:rPr/>
         <w:t>Nächstes Element</w:t>
       </w:r>
     </w:p>
     <w:p>
-      <w:r>
+      <w:pPr>
+        <w:pStyle w:val="Normal"/>
+        <w:rPr/>
+      </w:pPr>
+      <w:r>
+        <w:rPr/>
         <w:t>Vorheriges Element</w:t>
       </w:r>
     </w:p>
     <w:p>
-      <w:r>
+      <w:pPr>
+        <w:pStyle w:val="Normal"/>
+        <w:rPr/>
+      </w:pPr>
+      <w:r>
+        <w:rPr/>
         <w:t>Entfernung zu Nächstem</w:t>
       </w:r>
     </w:p>
     <w:p>
-      <w:r>
-        <w:t xml:space="preserve">Entfernung zu </w:t>
-      </w:r>
-      <w:proofErr w:type="spellStart"/>
-      <w:r>
-        <w:t>vorgerigem</w:t>
-      </w:r>
-      <w:proofErr w:type="spellEnd"/>
-    </w:p>
-    <w:p/>
-    <w:p>
-      <w:r>
+      <w:pPr>
+        <w:pStyle w:val="Normal"/>
+        <w:rPr/>
+      </w:pPr>
+      <w:r>
+        <w:rPr/>
+        <w:t>Entfernung zu vorgerigem</w:t>
+      </w:r>
+    </w:p>
+    <w:p>
+      <w:pPr>
+        <w:pStyle w:val="Normal"/>
+        <w:rPr/>
+      </w:pPr>
+      <w:r>
+        <w:rPr/>
+      </w:r>
+    </w:p>
+    <w:p>
+      <w:pPr>
+        <w:pStyle w:val="Normal"/>
+        <w:rPr/>
+      </w:pPr>
+      <w:r>
+        <w:rPr/>
         <w:t>Prüfung der Entfernung</w:t>
       </w:r>
     </w:p>
     <w:p>
       <w:pPr>
-        <w:pStyle w:val="Listenabsatz"/>
+        <w:pStyle w:val="ListParagraph"/>
         <w:numPr>
           <w:ilvl w:val="0"/>
           <w:numId w:val="2"/>
         </w:numPr>
-      </w:pPr>
-      <w:proofErr w:type="spellStart"/>
-      <w:r>
-        <w:t>Zb</w:t>
-      </w:r>
-      <w:proofErr w:type="spellEnd"/>
-      <w:r>
-        <w:t xml:space="preserve"> </w:t>
-      </w:r>
-      <w:proofErr w:type="spellStart"/>
-      <w:r>
-        <w:t>Longitude</w:t>
-      </w:r>
-      <w:proofErr w:type="spellEnd"/>
-      <w:r>
-        <w:t xml:space="preserve"> aktuell + x | - x </w:t>
-      </w:r>
-    </w:p>
-    <w:p/>
-    <w:p/>
-    <w:p>
-      <w:r>
+        <w:rPr/>
+      </w:pPr>
+      <w:r>
+        <w:rPr/>
+        <w:t xml:space="preserve">Zb Longitude aktuell + x | - x </w:t>
+      </w:r>
+    </w:p>
+    <w:p>
+      <w:pPr>
+        <w:pStyle w:val="Normal"/>
+        <w:rPr/>
+      </w:pPr>
+      <w:r>
+        <w:rPr/>
+      </w:r>
+    </w:p>
+    <w:p>
+      <w:pPr>
+        <w:pStyle w:val="Normal"/>
+        <w:rPr/>
+      </w:pPr>
+      <w:r>
+        <w:rPr/>
+      </w:r>
+    </w:p>
+    <w:p>
+      <w:pPr>
+        <w:pStyle w:val="Normal"/>
+        <w:rPr/>
+      </w:pPr>
+      <w:r>
+        <w:rPr/>
         <w:t>Quellen (Datensätze):</w:t>
       </w:r>
     </w:p>
     <w:p>
-      <w:r>
+      <w:pPr>
+        <w:pStyle w:val="Normal"/>
+        <w:rPr/>
+      </w:pPr>
+      <w:r>
+        <w:rPr/>
         <w:t>http://www.opendata-hro.de/dataset/musikclubs</w:t>
       </w:r>
-    </w:p>
-    <w:p>
       <w:r>
         <w:br w:type="page"/>
       </w:r>
-      <w:proofErr w:type="spellStart"/>
-      <w:r>
-        <w:lastRenderedPageBreak/>
+    </w:p>
+    <w:p>
+      <w:pPr>
+        <w:pStyle w:val="Normal"/>
+        <w:rPr/>
+      </w:pPr>
+      <w:r>
+        <w:rPr/>
         <w:t>Todo</w:t>
       </w:r>
-      <w:proofErr w:type="spellEnd"/>
-    </w:p>
-    <w:p>
-      <w:r>
-        <w:t>@</w:t>
-      </w:r>
-      <w:proofErr w:type="spellStart"/>
-      <w:r>
-        <w:t>throws</w:t>
-      </w:r>
-      <w:proofErr w:type="spellEnd"/>
-      <w:r>
-        <w:t xml:space="preserve"> in Klassen integrieren</w:t>
-      </w:r>
-    </w:p>
-    <w:p/>
-    <w:p>
-      <w:proofErr w:type="spellStart"/>
-      <w:r>
-        <w:t>DataObject</w:t>
-      </w:r>
-      <w:proofErr w:type="spellEnd"/>
-      <w:r>
-        <w:t xml:space="preserve"> </w:t>
-      </w:r>
-      <w:r>
-        <w:sym w:font="Wingdings" w:char="F0E0"/>
-      </w:r>
-      <w:r>
-        <w:t xml:space="preserve"> Array aus </w:t>
-      </w:r>
-      <w:proofErr w:type="spellStart"/>
-      <w:r>
-        <w:t>HashMaps</w:t>
-      </w:r>
-      <w:proofErr w:type="spellEnd"/>
-    </w:p>
-    <w:p/>
-    <w:p>
+    </w:p>
+    <w:p>
+      <w:pPr>
+        <w:pStyle w:val="Normal"/>
+        <w:rPr/>
+      </w:pPr>
+      <w:r>
+        <w:rPr/>
+        <w:t>@throws in Klassen integrieren</w:t>
+      </w:r>
+    </w:p>
+    <w:p>
+      <w:pPr>
+        <w:pStyle w:val="Normal"/>
+        <w:rPr/>
+      </w:pPr>
+      <w:r>
+        <w:rPr/>
+      </w:r>
+    </w:p>
+    <w:p>
+      <w:pPr>
+        <w:pStyle w:val="Normal"/>
+        <w:rPr/>
+      </w:pPr>
+      <w:r>
+        <w:rPr/>
+        <w:t xml:space="preserve">DataObject </w:t>
+      </w:r>
+      <w:r>
+        <w:rPr>
+          <w:rFonts w:ascii="Wingdings" w:hAnsi="Wingdings"/>
+        </w:rPr>
+        <w:t></w:t>
+      </w:r>
+      <w:r>
+        <w:rPr/>
+        <w:t xml:space="preserve"> Array aus HashMaps</w:t>
+      </w:r>
+    </w:p>
+    <w:p>
+      <w:pPr>
+        <w:pStyle w:val="Normal"/>
+        <w:rPr/>
+      </w:pPr>
+      <w:r>
+        <w:rPr/>
+      </w:r>
+    </w:p>
+    <w:p>
+      <w:pPr>
+        <w:pStyle w:val="Normal"/>
+        <w:rPr/>
+      </w:pPr>
+      <w:r>
+        <w:rPr/>
+      </w:r>
+    </w:p>
+    <w:p>
+      <w:pPr>
+        <w:pStyle w:val="Normal"/>
+        <w:rPr/>
+      </w:pPr>
+      <w:r>
+        <w:rPr/>
+      </w:r>
+    </w:p>
+    <w:p>
+      <w:pPr>
+        <w:pStyle w:val="Normal"/>
+        <w:jc w:val="both"/>
+        <w:rPr>
+          <w:b/>
+          <w:b/>
+          <w:bCs/>
+        </w:rPr>
+      </w:pPr>
+      <w:r>
+        <w:rPr>
+          <w:b/>
+          <w:bCs/>
+        </w:rPr>
+        <w:t>Dokumentation</w:t>
+      </w:r>
+    </w:p>
+    <w:p>
+      <w:pPr>
+        <w:pStyle w:val="Normal"/>
+        <w:rPr/>
+      </w:pPr>
+      <w:r>
+        <w:rPr/>
+        <w:t>Eingesetze Technologien</w:t>
+      </w:r>
+    </w:p>
+    <w:p>
+      <w:pPr>
+        <w:pStyle w:val="Normal"/>
+        <w:rPr/>
+      </w:pPr>
+      <w:r>
+        <w:rPr/>
+        <w:t>Processing 3.0.1 32 Bit</w:t>
+      </w:r>
+    </w:p>
+    <w:p>
+      <w:pPr>
+        <w:pStyle w:val="Normal"/>
+        <w:rPr/>
+      </w:pPr>
+      <w:r>
+        <w:rPr/>
+      </w:r>
+    </w:p>
+    <w:p>
+      <w:pPr>
+        <w:pStyle w:val="Normal"/>
+        <w:rPr/>
+      </w:pPr>
+      <w:r>
+        <w:rPr/>
+        <w:t>Bibliotheken</w:t>
+      </w:r>
+    </w:p>
+    <w:p>
+      <w:pPr>
+        <w:pStyle w:val="Normal"/>
+        <w:rPr/>
+      </w:pPr>
+      <w:r>
+        <w:rPr/>
+        <w:t>ControlP5</w:t>
+      </w:r>
+    </w:p>
+    <w:p>
+      <w:pPr>
+        <w:pStyle w:val="Normal"/>
+        <w:rPr/>
+      </w:pPr>
+      <w:r>
+        <w:rPr/>
+      </w:r>
+    </w:p>
+    <w:p>
+      <w:pPr>
+        <w:pStyle w:val="Normal"/>
+        <w:rPr/>
+      </w:pPr>
+      <w:r>
+        <w:rPr/>
+      </w:r>
+    </w:p>
+    <w:p>
+      <w:pPr>
+        <w:pStyle w:val="Normal"/>
+        <w:rPr/>
+      </w:pPr>
+      <w:r>
+        <w:rPr/>
+      </w:r>
+    </w:p>
+    <w:p>
+      <w:pPr>
+        <w:pStyle w:val="Normal"/>
+        <w:rPr/>
+      </w:pPr>
       <w:bookmarkStart w:id="0" w:name="_GoBack"/>
-      <w:bookmarkEnd w:id="0"/>
-    </w:p>
-    <w:p/>
-    <w:p/>
-    <w:p/>
+      <w:bookmarkStart w:id="1" w:name="_GoBack"/>
+      <w:bookmarkEnd w:id="1"/>
+      <w:r>
+        <w:rPr/>
+      </w:r>
+    </w:p>
+    <w:p>
+      <w:pPr>
+        <w:pStyle w:val="Normal"/>
+        <w:rPr/>
+      </w:pPr>
+      <w:r>
+        <w:rPr/>
+      </w:r>
+    </w:p>
+    <w:p>
+      <w:pPr>
+        <w:pStyle w:val="Normal"/>
+        <w:rPr/>
+      </w:pPr>
+      <w:r>
+        <w:rPr/>
+      </w:r>
+    </w:p>
+    <w:p>
+      <w:pPr>
+        <w:pStyle w:val="Normal"/>
+        <w:rPr/>
+      </w:pPr>
+      <w:r>
+        <w:rPr/>
+      </w:r>
+    </w:p>
     <w:sectPr>
+      <w:type w:val="nextPage"/>
       <w:pgSz w:w="11906" w:h="16838"/>
-      <w:pgMar w:top="1417" w:right="1417" w:bottom="1134" w:left="1417" w:header="708" w:footer="708" w:gutter="0"/>
-      <w:cols w:space="708"/>
-      <w:docGrid w:linePitch="360"/>
+      <w:pgMar w:left="1417" w:right="1417" w:header="0" w:top="1417" w:footer="0" w:bottom="1134" w:gutter="0"/>
+      <w:pgNumType w:fmt="decimal"/>
+      <w:formProt w:val="false"/>
+      <w:textDirection w:val="lrTb"/>
+      <w:docGrid w:type="default" w:linePitch="360" w:charSpace="4294961151"/>
     </w:sectPr>
   </w:body>
 </w:document>
 </file>
 
 <file path=word/numbering.xml><?xml version="1.0" encoding="utf-8"?>
-<w:numbering xmlns:wpc="http://schemas.microsoft.com/office/word/2010/wordprocessingCanvas" xmlns:mc="http://schemas.openxmlformats.org/markup-compatibility/2006" xmlns:o="urn:schemas-microsoft-com:office:office" xmlns:r="http://schemas.openxmlformats.org/officeDocument/2006/relationships" xmlns:m="http://schemas.openxmlformats.org/officeDocument/2006/math" xmlns:v="urn:schemas-microsoft-com:vml" xmlns:wp14="http://schemas.microsoft.com/office/word/2010/wordprocessingDrawing" xmlns:wp="http://schemas.openxmlformats.org/drawingml/2006/wordprocessingDrawing" xmlns:w10="urn:schemas-microsoft-com:office:word" xmlns:w="http://schemas.openxmlformats.org/wordprocessingml/2006/main" xmlns:w14="http://schemas.microsoft.com/office/word/2010/wordml" xmlns:w15="http://schemas.microsoft.com/office/word/2012/wordml" xmlns:wpg="http://schemas.microsoft.com/office/word/2010/wordprocessingGroup" xmlns:wpi="http://schemas.microsoft.com/office/word/2010/wordprocessingInk" xmlns:wne="http://schemas.microsoft.com/office/word/2006/wordml" xmlns:wps="http://schemas.microsoft.com/office/word/2010/wordprocessingShape" mc:Ignorable="w14 w15 wp14">
-  <w:abstractNum w:abstractNumId="0" w15:restartNumberingAfterBreak="0">
-    <w:nsid w:val="20FF1FD7"/>
-    <w:multiLevelType w:val="hybridMultilevel"/>
-    <w:tmpl w:val="34DC5BC6"/>
-    <w:lvl w:ilvl="0" w:tplc="BC30FE7A">
+<w:numbering xmlns:w="http://schemas.openxmlformats.org/wordprocessingml/2006/main" xmlns:o="urn:schemas-microsoft-com:office:office" xmlns:r="http://schemas.openxmlformats.org/officeDocument/2006/relationships" xmlns:v="urn:schemas-microsoft-com:vml">
+  <w:abstractNum w:abstractNumId="1">
+    <w:lvl w:ilvl="0">
+      <w:start w:val="1"/>
+      <w:numFmt w:val="bullet"/>
+      <w:lvlText w:val=""/>
+      <w:lvlJc w:val="left"/>
+      <w:pPr>
+        <w:ind w:left="720" w:hanging="360"/>
+      </w:pPr>
+      <w:rPr>
+        <w:rFonts w:ascii="Symbol" w:hAnsi="Symbol" w:cs="Symbol" w:hint="default"/>
+      </w:rPr>
+    </w:lvl>
+    <w:lvl w:ilvl="1">
+      <w:start w:val="1"/>
+      <w:numFmt w:val="bullet"/>
+      <w:lvlText w:val="o"/>
+      <w:lvlJc w:val="left"/>
+      <w:pPr>
+        <w:ind w:left="1440" w:hanging="360"/>
+      </w:pPr>
+      <w:rPr>
+        <w:rFonts w:ascii="Courier New" w:hAnsi="Courier New" w:cs="Courier New" w:hint="default"/>
+        <w:rFonts w:cs="Courier New"/>
+      </w:rPr>
+    </w:lvl>
+    <w:lvl w:ilvl="2">
+      <w:start w:val="1"/>
+      <w:numFmt w:val="bullet"/>
+      <w:lvlText w:val=""/>
+      <w:lvlJc w:val="left"/>
+      <w:pPr>
+        <w:ind w:left="2160" w:hanging="360"/>
+      </w:pPr>
+      <w:rPr>
+        <w:rFonts w:ascii="Wingdings" w:hAnsi="Wingdings" w:cs="Wingdings" w:hint="default"/>
+      </w:rPr>
+    </w:lvl>
+    <w:lvl w:ilvl="3">
+      <w:start w:val="1"/>
+      <w:numFmt w:val="bullet"/>
+      <w:lvlText w:val=""/>
+      <w:lvlJc w:val="left"/>
+      <w:pPr>
+        <w:ind w:left="2880" w:hanging="360"/>
+      </w:pPr>
+      <w:rPr>
+        <w:rFonts w:ascii="Symbol" w:hAnsi="Symbol" w:cs="Symbol" w:hint="default"/>
+      </w:rPr>
+    </w:lvl>
+    <w:lvl w:ilvl="4">
+      <w:start w:val="1"/>
+      <w:numFmt w:val="bullet"/>
+      <w:lvlText w:val="o"/>
+      <w:lvlJc w:val="left"/>
+      <w:pPr>
+        <w:ind w:left="3600" w:hanging="360"/>
+      </w:pPr>
+      <w:rPr>
+        <w:rFonts w:ascii="Courier New" w:hAnsi="Courier New" w:cs="Courier New" w:hint="default"/>
+        <w:rFonts w:cs="Courier New"/>
+      </w:rPr>
+    </w:lvl>
+    <w:lvl w:ilvl="5">
+      <w:start w:val="1"/>
+      <w:numFmt w:val="bullet"/>
+      <w:lvlText w:val=""/>
+      <w:lvlJc w:val="left"/>
+      <w:pPr>
+        <w:ind w:left="4320" w:hanging="360"/>
+      </w:pPr>
+      <w:rPr>
+        <w:rFonts w:ascii="Wingdings" w:hAnsi="Wingdings" w:cs="Wingdings" w:hint="default"/>
+      </w:rPr>
+    </w:lvl>
+    <w:lvl w:ilvl="6">
+      <w:start w:val="1"/>
+      <w:numFmt w:val="bullet"/>
+      <w:lvlText w:val=""/>
+      <w:lvlJc w:val="left"/>
+      <w:pPr>
+        <w:ind w:left="5040" w:hanging="360"/>
+      </w:pPr>
+      <w:rPr>
+        <w:rFonts w:ascii="Symbol" w:hAnsi="Symbol" w:cs="Symbol" w:hint="default"/>
+      </w:rPr>
+    </w:lvl>
+    <w:lvl w:ilvl="7">
+      <w:start w:val="1"/>
+      <w:numFmt w:val="bullet"/>
+      <w:lvlText w:val="o"/>
+      <w:lvlJc w:val="left"/>
+      <w:pPr>
+        <w:ind w:left="5760" w:hanging="360"/>
+      </w:pPr>
+      <w:rPr>
+        <w:rFonts w:ascii="Courier New" w:hAnsi="Courier New" w:cs="Courier New" w:hint="default"/>
+        <w:rFonts w:cs="Courier New"/>
+      </w:rPr>
+    </w:lvl>
+    <w:lvl w:ilvl="8">
+      <w:start w:val="1"/>
+      <w:numFmt w:val="bullet"/>
+      <w:lvlText w:val=""/>
+      <w:lvlJc w:val="left"/>
+      <w:pPr>
+        <w:ind w:left="6480" w:hanging="360"/>
+      </w:pPr>
+      <w:rPr>
+        <w:rFonts w:ascii="Wingdings" w:hAnsi="Wingdings" w:cs="Wingdings" w:hint="default"/>
+      </w:rPr>
+    </w:lvl>
+  </w:abstractNum>
+  <w:abstractNum w:abstractNumId="2">
+    <w:lvl w:ilvl="0">
       <w:numFmt w:val="bullet"/>
       <w:lvlText w:val="-"/>
       <w:lvlJc w:val="left"/>
@@ -560,10 +1104,11 @@
         <w:ind w:left="720" w:hanging="360"/>
       </w:pPr>
       <w:rPr>
-        <w:rFonts w:ascii="Calibri" w:eastAsiaTheme="minorHAnsi" w:hAnsi="Calibri" w:cstheme="minorBidi" w:hint="default"/>
+        <w:rFonts w:ascii="Calibri" w:hAnsi="Calibri" w:cs="Calibri" w:hint="default"/>
+        <w:rFonts w:cs=""/>
       </w:rPr>
     </w:lvl>
-    <w:lvl w:ilvl="1" w:tplc="04070003" w:tentative="1">
+    <w:lvl w:ilvl="1">
       <w:start w:val="1"/>
       <w:numFmt w:val="bullet"/>
       <w:lvlText w:val="o"/>
@@ -573,9 +1118,10 @@
       </w:pPr>
       <w:rPr>
         <w:rFonts w:ascii="Courier New" w:hAnsi="Courier New" w:cs="Courier New" w:hint="default"/>
+        <w:rFonts w:cs="Courier New"/>
       </w:rPr>
     </w:lvl>
-    <w:lvl w:ilvl="2" w:tplc="04070005" w:tentative="1">
+    <w:lvl w:ilvl="2">
       <w:start w:val="1"/>
       <w:numFmt w:val="bullet"/>
       <w:lvlText w:val=""/>
@@ -584,10 +1130,10 @@
         <w:ind w:left="2160" w:hanging="360"/>
       </w:pPr>
       <w:rPr>
-        <w:rFonts w:ascii="Wingdings" w:hAnsi="Wingdings" w:hint="default"/>
+        <w:rFonts w:ascii="Wingdings" w:hAnsi="Wingdings" w:cs="Wingdings" w:hint="default"/>
       </w:rPr>
     </w:lvl>
-    <w:lvl w:ilvl="3" w:tplc="04070001" w:tentative="1">
+    <w:lvl w:ilvl="3">
       <w:start w:val="1"/>
       <w:numFmt w:val="bullet"/>
       <w:lvlText w:val=""/>
@@ -596,10 +1142,10 @@
         <w:ind w:left="2880" w:hanging="360"/>
       </w:pPr>
       <w:rPr>
-        <w:rFonts w:ascii="Symbol" w:hAnsi="Symbol" w:hint="default"/>
+        <w:rFonts w:ascii="Symbol" w:hAnsi="Symbol" w:cs="Symbol" w:hint="default"/>
       </w:rPr>
     </w:lvl>
-    <w:lvl w:ilvl="4" w:tplc="04070003" w:tentative="1">
+    <w:lvl w:ilvl="4">
       <w:start w:val="1"/>
       <w:numFmt w:val="bullet"/>
       <w:lvlText w:val="o"/>
@@ -609,9 +1155,10 @@
       </w:pPr>
       <w:rPr>
         <w:rFonts w:ascii="Courier New" w:hAnsi="Courier New" w:cs="Courier New" w:hint="default"/>
+        <w:rFonts w:cs="Courier New"/>
       </w:rPr>
     </w:lvl>
-    <w:lvl w:ilvl="5" w:tplc="04070005" w:tentative="1">
+    <w:lvl w:ilvl="5">
       <w:start w:val="1"/>
       <w:numFmt w:val="bullet"/>
       <w:lvlText w:val=""/>
@@ -620,10 +1167,10 @@
         <w:ind w:left="4320" w:hanging="360"/>
       </w:pPr>
       <w:rPr>
-        <w:rFonts w:ascii="Wingdings" w:hAnsi="Wingdings" w:hint="default"/>
+        <w:rFonts w:ascii="Wingdings" w:hAnsi="Wingdings" w:cs="Wingdings" w:hint="default"/>
       </w:rPr>
     </w:lvl>
-    <w:lvl w:ilvl="6" w:tplc="04070001" w:tentative="1">
+    <w:lvl w:ilvl="6">
       <w:start w:val="1"/>
       <w:numFmt w:val="bullet"/>
       <w:lvlText w:val=""/>
@@ -632,10 +1179,10 @@
         <w:ind w:left="5040" w:hanging="360"/>
       </w:pPr>
       <w:rPr>
-        <w:rFonts w:ascii="Symbol" w:hAnsi="Symbol" w:hint="default"/>
+        <w:rFonts w:ascii="Symbol" w:hAnsi="Symbol" w:cs="Symbol" w:hint="default"/>
       </w:rPr>
     </w:lvl>
-    <w:lvl w:ilvl="7" w:tplc="04070003" w:tentative="1">
+    <w:lvl w:ilvl="7">
       <w:start w:val="1"/>
       <w:numFmt w:val="bullet"/>
       <w:lvlText w:val="o"/>
@@ -645,9 +1192,10 @@
       </w:pPr>
       <w:rPr>
         <w:rFonts w:ascii="Courier New" w:hAnsi="Courier New" w:cs="Courier New" w:hint="default"/>
+        <w:rFonts w:cs="Courier New"/>
       </w:rPr>
     </w:lvl>
-    <w:lvl w:ilvl="8" w:tplc="04070005" w:tentative="1">
+    <w:lvl w:ilvl="8">
       <w:start w:val="1"/>
       <w:numFmt w:val="bullet"/>
       <w:lvlText w:val=""/>
@@ -656,160 +1204,169 @@
         <w:ind w:left="6480" w:hanging="360"/>
       </w:pPr>
       <w:rPr>
-        <w:rFonts w:ascii="Wingdings" w:hAnsi="Wingdings" w:hint="default"/>
+        <w:rFonts w:ascii="Wingdings" w:hAnsi="Wingdings" w:cs="Wingdings" w:hint="default"/>
       </w:rPr>
     </w:lvl>
   </w:abstractNum>
-  <w:abstractNum w:abstractNumId="1" w15:restartNumberingAfterBreak="0">
-    <w:nsid w:val="2A664833"/>
-    <w:multiLevelType w:val="hybridMultilevel"/>
-    <w:tmpl w:val="3F065DF6"/>
-    <w:lvl w:ilvl="0" w:tplc="04070001">
-      <w:start w:val="1"/>
-      <w:numFmt w:val="bullet"/>
-      <w:lvlText w:val=""/>
-      <w:lvlJc w:val="left"/>
-      <w:pPr>
-        <w:ind w:left="720" w:hanging="360"/>
-      </w:pPr>
-      <w:rPr>
-        <w:rFonts w:ascii="Symbol" w:hAnsi="Symbol" w:hint="default"/>
-      </w:rPr>
-    </w:lvl>
-    <w:lvl w:ilvl="1" w:tplc="04070003" w:tentative="1">
-      <w:start w:val="1"/>
-      <w:numFmt w:val="bullet"/>
-      <w:lvlText w:val="o"/>
-      <w:lvlJc w:val="left"/>
-      <w:pPr>
-        <w:ind w:left="1440" w:hanging="360"/>
-      </w:pPr>
-      <w:rPr>
-        <w:rFonts w:ascii="Courier New" w:hAnsi="Courier New" w:cs="Courier New" w:hint="default"/>
-      </w:rPr>
-    </w:lvl>
-    <w:lvl w:ilvl="2" w:tplc="04070005" w:tentative="1">
-      <w:start w:val="1"/>
-      <w:numFmt w:val="bullet"/>
-      <w:lvlText w:val=""/>
-      <w:lvlJc w:val="left"/>
-      <w:pPr>
-        <w:ind w:left="2160" w:hanging="360"/>
-      </w:pPr>
-      <w:rPr>
-        <w:rFonts w:ascii="Wingdings" w:hAnsi="Wingdings" w:hint="default"/>
-      </w:rPr>
-    </w:lvl>
-    <w:lvl w:ilvl="3" w:tplc="04070001" w:tentative="1">
-      <w:start w:val="1"/>
-      <w:numFmt w:val="bullet"/>
-      <w:lvlText w:val=""/>
-      <w:lvlJc w:val="left"/>
-      <w:pPr>
-        <w:ind w:left="2880" w:hanging="360"/>
-      </w:pPr>
-      <w:rPr>
-        <w:rFonts w:ascii="Symbol" w:hAnsi="Symbol" w:hint="default"/>
-      </w:rPr>
-    </w:lvl>
-    <w:lvl w:ilvl="4" w:tplc="04070003" w:tentative="1">
-      <w:start w:val="1"/>
-      <w:numFmt w:val="bullet"/>
-      <w:lvlText w:val="o"/>
-      <w:lvlJc w:val="left"/>
-      <w:pPr>
-        <w:ind w:left="3600" w:hanging="360"/>
-      </w:pPr>
-      <w:rPr>
-        <w:rFonts w:ascii="Courier New" w:hAnsi="Courier New" w:cs="Courier New" w:hint="default"/>
-      </w:rPr>
-    </w:lvl>
-    <w:lvl w:ilvl="5" w:tplc="04070005" w:tentative="1">
-      <w:start w:val="1"/>
-      <w:numFmt w:val="bullet"/>
-      <w:lvlText w:val=""/>
-      <w:lvlJc w:val="left"/>
-      <w:pPr>
-        <w:ind w:left="4320" w:hanging="360"/>
-      </w:pPr>
-      <w:rPr>
-        <w:rFonts w:ascii="Wingdings" w:hAnsi="Wingdings" w:hint="default"/>
-      </w:rPr>
-    </w:lvl>
-    <w:lvl w:ilvl="6" w:tplc="04070001" w:tentative="1">
-      <w:start w:val="1"/>
-      <w:numFmt w:val="bullet"/>
-      <w:lvlText w:val=""/>
-      <w:lvlJc w:val="left"/>
-      <w:pPr>
-        <w:ind w:left="5040" w:hanging="360"/>
-      </w:pPr>
-      <w:rPr>
-        <w:rFonts w:ascii="Symbol" w:hAnsi="Symbol" w:hint="default"/>
-      </w:rPr>
-    </w:lvl>
-    <w:lvl w:ilvl="7" w:tplc="04070003" w:tentative="1">
-      <w:start w:val="1"/>
-      <w:numFmt w:val="bullet"/>
-      <w:lvlText w:val="o"/>
-      <w:lvlJc w:val="left"/>
-      <w:pPr>
-        <w:ind w:left="5760" w:hanging="360"/>
-      </w:pPr>
-      <w:rPr>
-        <w:rFonts w:ascii="Courier New" w:hAnsi="Courier New" w:cs="Courier New" w:hint="default"/>
-      </w:rPr>
-    </w:lvl>
-    <w:lvl w:ilvl="8" w:tplc="04070005" w:tentative="1">
-      <w:start w:val="1"/>
-      <w:numFmt w:val="bullet"/>
-      <w:lvlText w:val=""/>
-      <w:lvlJc w:val="left"/>
-      <w:pPr>
-        <w:ind w:left="6480" w:hanging="360"/>
-      </w:pPr>
-      <w:rPr>
-        <w:rFonts w:ascii="Wingdings" w:hAnsi="Wingdings" w:hint="default"/>
-      </w:rPr>
+  <w:abstractNum w:abstractNumId="3">
+    <w:lvl w:ilvl="0">
+      <w:start w:val="1"/>
+      <w:numFmt w:val="none"/>
+      <w:suff w:val="nothing"/>
+      <w:lvlText w:val=""/>
+      <w:lvlJc w:val="left"/>
+      <w:pPr>
+        <w:tabs>
+          <w:tab w:val="num" w:pos="432"/>
+        </w:tabs>
+        <w:ind w:left="432" w:hanging="432"/>
+      </w:pPr>
+    </w:lvl>
+    <w:lvl w:ilvl="1">
+      <w:start w:val="1"/>
+      <w:numFmt w:val="none"/>
+      <w:suff w:val="nothing"/>
+      <w:lvlText w:val=""/>
+      <w:lvlJc w:val="left"/>
+      <w:pPr>
+        <w:tabs>
+          <w:tab w:val="num" w:pos="576"/>
+        </w:tabs>
+        <w:ind w:left="576" w:hanging="576"/>
+      </w:pPr>
+    </w:lvl>
+    <w:lvl w:ilvl="2">
+      <w:start w:val="1"/>
+      <w:numFmt w:val="none"/>
+      <w:suff w:val="nothing"/>
+      <w:lvlText w:val=""/>
+      <w:lvlJc w:val="left"/>
+      <w:pPr>
+        <w:tabs>
+          <w:tab w:val="num" w:pos="720"/>
+        </w:tabs>
+        <w:ind w:left="720" w:hanging="720"/>
+      </w:pPr>
+    </w:lvl>
+    <w:lvl w:ilvl="3">
+      <w:start w:val="1"/>
+      <w:numFmt w:val="none"/>
+      <w:suff w:val="nothing"/>
+      <w:lvlText w:val=""/>
+      <w:lvlJc w:val="left"/>
+      <w:pPr>
+        <w:tabs>
+          <w:tab w:val="num" w:pos="864"/>
+        </w:tabs>
+        <w:ind w:left="864" w:hanging="864"/>
+      </w:pPr>
+    </w:lvl>
+    <w:lvl w:ilvl="4">
+      <w:start w:val="1"/>
+      <w:numFmt w:val="none"/>
+      <w:suff w:val="nothing"/>
+      <w:lvlText w:val=""/>
+      <w:lvlJc w:val="left"/>
+      <w:pPr>
+        <w:tabs>
+          <w:tab w:val="num" w:pos="1008"/>
+        </w:tabs>
+        <w:ind w:left="1008" w:hanging="1008"/>
+      </w:pPr>
+    </w:lvl>
+    <w:lvl w:ilvl="5">
+      <w:start w:val="1"/>
+      <w:numFmt w:val="none"/>
+      <w:suff w:val="nothing"/>
+      <w:lvlText w:val=""/>
+      <w:lvlJc w:val="left"/>
+      <w:pPr>
+        <w:tabs>
+          <w:tab w:val="num" w:pos="1152"/>
+        </w:tabs>
+        <w:ind w:left="1152" w:hanging="1152"/>
+      </w:pPr>
+    </w:lvl>
+    <w:lvl w:ilvl="6">
+      <w:start w:val="1"/>
+      <w:numFmt w:val="none"/>
+      <w:suff w:val="nothing"/>
+      <w:lvlText w:val=""/>
+      <w:lvlJc w:val="left"/>
+      <w:pPr>
+        <w:tabs>
+          <w:tab w:val="num" w:pos="1296"/>
+        </w:tabs>
+        <w:ind w:left="1296" w:hanging="1296"/>
+      </w:pPr>
+    </w:lvl>
+    <w:lvl w:ilvl="7">
+      <w:start w:val="1"/>
+      <w:numFmt w:val="none"/>
+      <w:suff w:val="nothing"/>
+      <w:lvlText w:val=""/>
+      <w:lvlJc w:val="left"/>
+      <w:pPr>
+        <w:tabs>
+          <w:tab w:val="num" w:pos="1440"/>
+        </w:tabs>
+        <w:ind w:left="1440" w:hanging="1440"/>
+      </w:pPr>
+    </w:lvl>
+    <w:lvl w:ilvl="8">
+      <w:start w:val="1"/>
+      <w:numFmt w:val="none"/>
+      <w:suff w:val="nothing"/>
+      <w:lvlText w:val=""/>
+      <w:lvlJc w:val="left"/>
+      <w:pPr>
+        <w:tabs>
+          <w:tab w:val="num" w:pos="1584"/>
+        </w:tabs>
+        <w:ind w:left="1584" w:hanging="1584"/>
+      </w:pPr>
     </w:lvl>
   </w:abstractNum>
   <w:num w:numId="1">
     <w:abstractNumId w:val="1"/>
   </w:num>
   <w:num w:numId="2">
-    <w:abstractNumId w:val="0"/>
+    <w:abstractNumId w:val="2"/>
+  </w:num>
+  <w:num w:numId="3">
+    <w:abstractNumId w:val="3"/>
   </w:num>
 </w:numbering>
 </file>
 
 <file path=word/styles.xml><?xml version="1.0" encoding="utf-8"?>
-<w:styles xmlns:mc="http://schemas.openxmlformats.org/markup-compatibility/2006" xmlns:r="http://schemas.openxmlformats.org/officeDocument/2006/relationships" xmlns:w="http://schemas.openxmlformats.org/wordprocessingml/2006/main" xmlns:w14="http://schemas.microsoft.com/office/word/2010/wordml" xmlns:w15="http://schemas.microsoft.com/office/word/2012/wordml" mc:Ignorable="w14 w15">
+<w:styles xmlns:w="http://schemas.openxmlformats.org/wordprocessingml/2006/main" xmlns:w14="http://schemas.microsoft.com/office/word/2010/wordml" xmlns:mc="http://schemas.openxmlformats.org/markup-compatibility/2006" mc:Ignorable="w14">
   <w:docDefaults>
     <w:rPrDefault>
       <w:rPr>
-        <w:rFonts w:asciiTheme="minorHAnsi" w:eastAsiaTheme="minorHAnsi" w:hAnsiTheme="minorHAnsi" w:cstheme="minorBidi"/>
-        <w:sz w:val="22"/>
-        <w:szCs w:val="22"/>
-        <w:lang w:val="de-DE" w:eastAsia="en-US" w:bidi="ar-SA"/>
+        <w:rFonts w:ascii="Times New Roman" w:hAnsi="Times New Roman" w:eastAsia="SimSun" w:cs="Arial Unicode MS"/>
+        <w:sz w:val="24"/>
+        <w:szCs w:val="24"/>
+        <w:lang w:val="de-DE" w:eastAsia="zh-CN" w:bidi="hi-IN"/>
       </w:rPr>
     </w:rPrDefault>
     <w:pPrDefault>
       <w:pPr>
-        <w:spacing w:after="160" w:line="259" w:lineRule="auto"/>
+        <w:spacing w:lineRule="auto" w:line="259"/>
       </w:pPr>
     </w:pPrDefault>
   </w:docDefaults>
   <w:latentStyles w:defLockedState="0" w:defUIPriority="99" w:defSemiHidden="0" w:defUnhideWhenUsed="0" w:defQFormat="0" w:count="371">
     <w:lsdException w:name="Normal" w:uiPriority="0" w:qFormat="1"/>
     <w:lsdException w:name="heading 1" w:uiPriority="9" w:qFormat="1"/>
-    <w:lsdException w:name="heading 2" w:semiHidden="1" w:uiPriority="9" w:unhideWhenUsed="1" w:qFormat="1"/>
-    <w:lsdException w:name="heading 3" w:semiHidden="1" w:uiPriority="9" w:unhideWhenUsed="1" w:qFormat="1"/>
-    <w:lsdException w:name="heading 4" w:semiHidden="1" w:uiPriority="9" w:unhideWhenUsed="1" w:qFormat="1"/>
-    <w:lsdException w:name="heading 5" w:semiHidden="1" w:uiPriority="9" w:unhideWhenUsed="1" w:qFormat="1"/>
-    <w:lsdException w:name="heading 6" w:semiHidden="1" w:uiPriority="9" w:unhideWhenUsed="1" w:qFormat="1"/>
-    <w:lsdException w:name="heading 7" w:semiHidden="1" w:uiPriority="9" w:unhideWhenUsed="1" w:qFormat="1"/>
-    <w:lsdException w:name="heading 8" w:semiHidden="1" w:uiPriority="9" w:unhideWhenUsed="1" w:qFormat="1"/>
-    <w:lsdException w:name="heading 9" w:semiHidden="1" w:uiPriority="9" w:unhideWhenUsed="1" w:qFormat="1"/>
+    <w:lsdException w:name="heading 2" w:uiPriority="9" w:semiHidden="1" w:unhideWhenUsed="1" w:qFormat="1"/>
+    <w:lsdException w:name="heading 3" w:uiPriority="9" w:semiHidden="1" w:unhideWhenUsed="1" w:qFormat="1"/>
+    <w:lsdException w:name="heading 4" w:uiPriority="9" w:semiHidden="1" w:unhideWhenUsed="1" w:qFormat="1"/>
+    <w:lsdException w:name="heading 5" w:uiPriority="9" w:semiHidden="1" w:unhideWhenUsed="1" w:qFormat="1"/>
+    <w:lsdException w:name="heading 6" w:uiPriority="9" w:semiHidden="1" w:unhideWhenUsed="1" w:qFormat="1"/>
+    <w:lsdException w:name="heading 7" w:uiPriority="9" w:semiHidden="1" w:unhideWhenUsed="1" w:qFormat="1"/>
+    <w:lsdException w:name="heading 8" w:uiPriority="9" w:semiHidden="1" w:unhideWhenUsed="1" w:qFormat="1"/>
+    <w:lsdException w:name="heading 9" w:uiPriority="9" w:semiHidden="1" w:unhideWhenUsed="1" w:qFormat="1"/>
     <w:lsdException w:name="index 1" w:semiHidden="1" w:unhideWhenUsed="1"/>
     <w:lsdException w:name="index 2" w:semiHidden="1" w:unhideWhenUsed="1"/>
     <w:lsdException w:name="index 3" w:semiHidden="1" w:unhideWhenUsed="1"/>
@@ -819,22 +1376,22 @@
     <w:lsdException w:name="index 7" w:semiHidden="1" w:unhideWhenUsed="1"/>
     <w:lsdException w:name="index 8" w:semiHidden="1" w:unhideWhenUsed="1"/>
     <w:lsdException w:name="index 9" w:semiHidden="1" w:unhideWhenUsed="1"/>
-    <w:lsdException w:name="toc 1" w:semiHidden="1" w:uiPriority="39" w:unhideWhenUsed="1"/>
-    <w:lsdException w:name="toc 2" w:semiHidden="1" w:uiPriority="39" w:unhideWhenUsed="1"/>
-    <w:lsdException w:name="toc 3" w:semiHidden="1" w:uiPriority="39" w:unhideWhenUsed="1"/>
-    <w:lsdException w:name="toc 4" w:semiHidden="1" w:uiPriority="39" w:unhideWhenUsed="1"/>
-    <w:lsdException w:name="toc 5" w:semiHidden="1" w:uiPriority="39" w:unhideWhenUsed="1"/>
-    <w:lsdException w:name="toc 6" w:semiHidden="1" w:uiPriority="39" w:unhideWhenUsed="1"/>
-    <w:lsdException w:name="toc 7" w:semiHidden="1" w:uiPriority="39" w:unhideWhenUsed="1"/>
-    <w:lsdException w:name="toc 8" w:semiHidden="1" w:uiPriority="39" w:unhideWhenUsed="1"/>
-    <w:lsdException w:name="toc 9" w:semiHidden="1" w:uiPriority="39" w:unhideWhenUsed="1"/>
+    <w:lsdException w:name="toc 1" w:uiPriority="39" w:semiHidden="1" w:unhideWhenUsed="1"/>
+    <w:lsdException w:name="toc 2" w:uiPriority="39" w:semiHidden="1" w:unhideWhenUsed="1"/>
+    <w:lsdException w:name="toc 3" w:uiPriority="39" w:semiHidden="1" w:unhideWhenUsed="1"/>
+    <w:lsdException w:name="toc 4" w:uiPriority="39" w:semiHidden="1" w:unhideWhenUsed="1"/>
+    <w:lsdException w:name="toc 5" w:uiPriority="39" w:semiHidden="1" w:unhideWhenUsed="1"/>
+    <w:lsdException w:name="toc 6" w:uiPriority="39" w:semiHidden="1" w:unhideWhenUsed="1"/>
+    <w:lsdException w:name="toc 7" w:uiPriority="39" w:semiHidden="1" w:unhideWhenUsed="1"/>
+    <w:lsdException w:name="toc 8" w:uiPriority="39" w:semiHidden="1" w:unhideWhenUsed="1"/>
+    <w:lsdException w:name="toc 9" w:uiPriority="39" w:semiHidden="1" w:unhideWhenUsed="1"/>
     <w:lsdException w:name="Normal Indent" w:semiHidden="1" w:unhideWhenUsed="1"/>
     <w:lsdException w:name="footnote text" w:semiHidden="1" w:unhideWhenUsed="1"/>
     <w:lsdException w:name="annotation text" w:semiHidden="1" w:unhideWhenUsed="1"/>
     <w:lsdException w:name="header" w:semiHidden="1" w:unhideWhenUsed="1"/>
     <w:lsdException w:name="footer" w:semiHidden="1" w:unhideWhenUsed="1"/>
     <w:lsdException w:name="index heading" w:semiHidden="1" w:unhideWhenUsed="1"/>
-    <w:lsdException w:name="caption" w:semiHidden="1" w:uiPriority="35" w:unhideWhenUsed="1" w:qFormat="1"/>
+    <w:lsdException w:name="caption" w:uiPriority="35" w:semiHidden="1" w:unhideWhenUsed="1" w:qFormat="1"/>
     <w:lsdException w:name="table of figures" w:semiHidden="1" w:unhideWhenUsed="1"/>
     <w:lsdException w:name="envelope address" w:semiHidden="1" w:unhideWhenUsed="1"/>
     <w:lsdException w:name="envelope return" w:semiHidden="1" w:unhideWhenUsed="1"/>
@@ -865,7 +1422,7 @@
     <w:lsdException w:name="Title" w:uiPriority="10" w:qFormat="1"/>
     <w:lsdException w:name="Closing" w:semiHidden="1" w:unhideWhenUsed="1"/>
     <w:lsdException w:name="Signature" w:semiHidden="1" w:unhideWhenUsed="1"/>
-    <w:lsdException w:name="Default Paragraph Font" w:semiHidden="1" w:uiPriority="1" w:unhideWhenUsed="1"/>
+    <w:lsdException w:name="Default Paragraph Font" w:uiPriority="1" w:semiHidden="1" w:unhideWhenUsed="1"/>
     <w:lsdException w:name="Body Text" w:semiHidden="1" w:unhideWhenUsed="1"/>
     <w:lsdException w:name="Body Text Indent" w:semiHidden="1" w:unhideWhenUsed="1"/>
     <w:lsdException w:name="List Continue" w:semiHidden="1" w:unhideWhenUsed="1"/>
@@ -1065,8 +1622,8 @@
     <w:lsdException w:name="Subtle Reference" w:uiPriority="31" w:qFormat="1"/>
     <w:lsdException w:name="Intense Reference" w:uiPriority="32" w:qFormat="1"/>
     <w:lsdException w:name="Book Title" w:uiPriority="33" w:qFormat="1"/>
-    <w:lsdException w:name="Bibliography" w:semiHidden="1" w:uiPriority="37" w:unhideWhenUsed="1"/>
-    <w:lsdException w:name="TOC Heading" w:semiHidden="1" w:uiPriority="39" w:unhideWhenUsed="1" w:qFormat="1"/>
+    <w:lsdException w:name="Bibliography" w:uiPriority="37" w:semiHidden="1" w:unhideWhenUsed="1"/>
+    <w:lsdException w:name="TOC Heading" w:uiPriority="39" w:semiHidden="1" w:unhideWhenUsed="1" w:qFormat="1"/>
     <w:lsdException w:name="Plain Table 1" w:uiPriority="41"/>
     <w:lsdException w:name="Plain Table 2" w:uiPriority="42"/>
     <w:lsdException w:name="Plain Table 3" w:uiPriority="43"/>
@@ -1172,18 +1729,34 @@
     <w:lsdException w:name="List Table 6 Colorful Accent 6" w:uiPriority="51"/>
     <w:lsdException w:name="List Table 7 Colorful Accent 6" w:uiPriority="52"/>
   </w:latentStyles>
-  <w:style w:type="paragraph" w:default="1" w:styleId="Standard">
+  <w:style w:type="paragraph" w:styleId="Normal" w:default="1">
     <w:name w:val="Normal"/>
     <w:qFormat/>
+    <w:pPr>
+      <w:widowControl/>
+      <w:kinsoku w:val="true"/>
+      <w:overflowPunct w:val="true"/>
+      <w:autoSpaceDE w:val="true"/>
+      <w:bidi w:val="0"/>
+      <w:spacing w:lineRule="auto" w:line="259" w:before="0" w:after="160"/>
+      <w:jc w:val="left"/>
+    </w:pPr>
+    <w:rPr>
+      <w:rFonts w:ascii="Times New Roman" w:hAnsi="Times New Roman" w:eastAsia="SimSun" w:cs="Arial Unicode MS"/>
+      <w:color w:val="auto"/>
+      <w:sz w:val="24"/>
+      <w:szCs w:val="24"/>
+      <w:lang w:val="de-DE" w:eastAsia="zh-CN" w:bidi="hi-IN"/>
+    </w:rPr>
   </w:style>
-  <w:style w:type="paragraph" w:styleId="berschrift1">
-    <w:name w:val="heading 1"/>
-    <w:basedOn w:val="Standard"/>
-    <w:next w:val="Standard"/>
+  <w:style w:type="paragraph" w:styleId="Berschrift1">
+    <w:name w:val="Überschrift 1"/>
+    <w:basedOn w:val="Normal"/>
+    <w:next w:val="Normal"/>
     <w:link w:val="berschrift1Zchn"/>
     <w:uiPriority w:val="9"/>
     <w:qFormat/>
-    <w:rsid w:val="00066A5E"/>
+    <w:rsid w:val="00066a5e"/>
     <w:pPr>
       <w:keepNext/>
       <w:keepLines/>
@@ -1191,21 +1764,21 @@
       <w:outlineLvl w:val="0"/>
     </w:pPr>
     <w:rPr>
-      <w:rFonts w:asciiTheme="majorHAnsi" w:eastAsiaTheme="majorEastAsia" w:hAnsiTheme="majorHAnsi" w:cstheme="majorBidi"/>
-      <w:color w:val="2E74B5" w:themeColor="accent1" w:themeShade="BF"/>
+      <w:rFonts w:ascii="Calibri Light" w:hAnsi="Calibri Light" w:eastAsia="" w:cs="" w:asciiTheme="majorHAnsi" w:cstheme="majorBidi" w:eastAsiaTheme="majorEastAsia" w:hAnsiTheme="majorHAnsi"/>
+      <w:color w:val="2E74B5" w:themeColor="accent1" w:themeShade="bf"/>
       <w:sz w:val="32"/>
       <w:szCs w:val="32"/>
     </w:rPr>
   </w:style>
-  <w:style w:type="paragraph" w:styleId="berschrift2">
-    <w:name w:val="heading 2"/>
-    <w:basedOn w:val="Standard"/>
-    <w:next w:val="Standard"/>
+  <w:style w:type="paragraph" w:styleId="Berschrift2">
+    <w:name w:val="Überschrift 2"/>
+    <w:basedOn w:val="Normal"/>
+    <w:next w:val="Normal"/>
     <w:link w:val="berschrift2Zchn"/>
     <w:uiPriority w:val="9"/>
     <w:unhideWhenUsed/>
     <w:qFormat/>
-    <w:rsid w:val="00066A5E"/>
+    <w:rsid w:val="00066a5e"/>
     <w:pPr>
       <w:keepNext/>
       <w:keepLines/>
@@ -1213,15 +1786,211 @@
       <w:outlineLvl w:val="1"/>
     </w:pPr>
     <w:rPr>
-      <w:rFonts w:asciiTheme="majorHAnsi" w:eastAsiaTheme="majorEastAsia" w:hAnsiTheme="majorHAnsi" w:cstheme="majorBidi"/>
-      <w:color w:val="2E74B5" w:themeColor="accent1" w:themeShade="BF"/>
+      <w:rFonts w:ascii="Calibri Light" w:hAnsi="Calibri Light" w:eastAsia="" w:cs="" w:asciiTheme="majorHAnsi" w:cstheme="majorBidi" w:eastAsiaTheme="majorEastAsia" w:hAnsiTheme="majorHAnsi"/>
+      <w:color w:val="2E74B5" w:themeColor="accent1" w:themeShade="bf"/>
       <w:sz w:val="26"/>
       <w:szCs w:val="26"/>
     </w:rPr>
   </w:style>
-  <w:style w:type="character" w:default="1" w:styleId="Absatz-Standardschriftart">
+  <w:style w:type="paragraph" w:styleId="Berschrift3">
+    <w:name w:val="Überschrift 3"/>
+    <w:basedOn w:val="Berschrift"/>
+    <w:pPr/>
+    <w:rPr/>
+  </w:style>
+  <w:style w:type="character" w:styleId="DefaultParagraphFont" w:default="1">
     <w:name w:val="Default Paragraph Font"/>
     <w:uiPriority w:val="1"/>
+    <w:semiHidden/>
+    <w:unhideWhenUsed/>
+    <w:qFormat/>
+    <w:rPr/>
+  </w:style>
+  <w:style w:type="character" w:styleId="Internetlink">
+    <w:name w:val="Internetlink"/>
+    <w:basedOn w:val="DefaultParagraphFont"/>
+    <w:uiPriority w:val="99"/>
+    <w:unhideWhenUsed/>
+    <w:rsid w:val="00fa21dc"/>
+    <w:rPr>
+      <w:color w:val="0563C1" w:themeColor="hyperlink"/>
+      <w:u w:val="single"/>
+    </w:rPr>
+  </w:style>
+  <w:style w:type="character" w:styleId="Berschrift1Zchn" w:customStyle="1">
+    <w:name w:val="Überschrift 1 Zchn"/>
+    <w:basedOn w:val="DefaultParagraphFont"/>
+    <w:link w:val="berschrift1"/>
+    <w:uiPriority w:val="9"/>
+    <w:qFormat/>
+    <w:rsid w:val="00066a5e"/>
+    <w:rPr>
+      <w:rFonts w:ascii="Calibri Light" w:hAnsi="Calibri Light" w:eastAsia="" w:cs="" w:asciiTheme="majorHAnsi" w:cstheme="majorBidi" w:eastAsiaTheme="majorEastAsia" w:hAnsiTheme="majorHAnsi"/>
+      <w:color w:val="2E74B5" w:themeColor="accent1" w:themeShade="bf"/>
+      <w:sz w:val="32"/>
+      <w:szCs w:val="32"/>
+    </w:rPr>
+  </w:style>
+  <w:style w:type="character" w:styleId="TitelZchn" w:customStyle="1">
+    <w:name w:val="Titel Zchn"/>
+    <w:basedOn w:val="DefaultParagraphFont"/>
+    <w:link w:val="Titel"/>
+    <w:uiPriority w:val="10"/>
+    <w:qFormat/>
+    <w:rsid w:val="00066a5e"/>
+    <w:rPr>
+      <w:rFonts w:ascii="Calibri Light" w:hAnsi="Calibri Light" w:eastAsia="" w:cs="" w:asciiTheme="majorHAnsi" w:cstheme="majorBidi" w:eastAsiaTheme="majorEastAsia" w:hAnsiTheme="majorHAnsi"/>
+      <w:spacing w:val="0"/>
+      <w:sz w:val="56"/>
+      <w:szCs w:val="56"/>
+    </w:rPr>
+  </w:style>
+  <w:style w:type="character" w:styleId="Berschrift2Zchn" w:customStyle="1">
+    <w:name w:val="Überschrift 2 Zchn"/>
+    <w:basedOn w:val="DefaultParagraphFont"/>
+    <w:link w:val="berschrift2"/>
+    <w:uiPriority w:val="9"/>
+    <w:qFormat/>
+    <w:rsid w:val="00066a5e"/>
+    <w:rPr>
+      <w:rFonts w:ascii="Calibri Light" w:hAnsi="Calibri Light" w:eastAsia="" w:cs="" w:asciiTheme="majorHAnsi" w:cstheme="majorBidi" w:eastAsiaTheme="majorEastAsia" w:hAnsiTheme="majorHAnsi"/>
+      <w:color w:val="2E74B5" w:themeColor="accent1" w:themeShade="bf"/>
+      <w:sz w:val="26"/>
+      <w:szCs w:val="26"/>
+    </w:rPr>
+  </w:style>
+  <w:style w:type="character" w:styleId="FollowedHyperlink">
+    <w:name w:val="FollowedHyperlink"/>
+    <w:basedOn w:val="DefaultParagraphFont"/>
+    <w:uiPriority w:val="99"/>
+    <w:semiHidden/>
+    <w:unhideWhenUsed/>
+    <w:qFormat/>
+    <w:rsid w:val="00042815"/>
+    <w:rPr>
+      <w:color w:val="954F72" w:themeColor="followedHyperlink"/>
+      <w:u w:val="single"/>
+    </w:rPr>
+  </w:style>
+  <w:style w:type="character" w:styleId="ListLabel1">
+    <w:name w:val="ListLabel 1"/>
+    <w:qFormat/>
+    <w:rPr>
+      <w:rFonts w:cs="Courier New"/>
+    </w:rPr>
+  </w:style>
+  <w:style w:type="character" w:styleId="ListLabel2">
+    <w:name w:val="ListLabel 2"/>
+    <w:qFormat/>
+    <w:rPr>
+      <w:rFonts w:eastAsia="Calibri" w:cs=""/>
+    </w:rPr>
+  </w:style>
+  <w:style w:type="paragraph" w:styleId="Berschrift">
+    <w:name w:val="Überschrift"/>
+    <w:basedOn w:val="Normal"/>
+    <w:next w:val="Textkrper"/>
+    <w:qFormat/>
+    <w:pPr>
+      <w:keepNext/>
+      <w:spacing w:before="240" w:after="120"/>
+    </w:pPr>
+    <w:rPr>
+      <w:rFonts w:ascii="Arial" w:hAnsi="Arial" w:eastAsia="Microsoft YaHei" w:cs="Arial Unicode MS"/>
+      <w:sz w:val="28"/>
+      <w:szCs w:val="28"/>
+    </w:rPr>
+  </w:style>
+  <w:style w:type="paragraph" w:styleId="Textkrper">
+    <w:name w:val="Textkörper"/>
+    <w:basedOn w:val="Normal"/>
+    <w:pPr>
+      <w:spacing w:lineRule="auto" w:line="288" w:before="0" w:after="140"/>
+    </w:pPr>
+    <w:rPr/>
+  </w:style>
+  <w:style w:type="paragraph" w:styleId="Liste">
+    <w:name w:val="Liste"/>
+    <w:basedOn w:val="Textkrper"/>
+    <w:pPr/>
+    <w:rPr>
+      <w:rFonts w:ascii="Times New Roman" w:hAnsi="Times New Roman" w:cs="Arial Unicode MS"/>
+    </w:rPr>
+  </w:style>
+  <w:style w:type="paragraph" w:styleId="Beschriftung">
+    <w:name w:val="Beschriftung"/>
+    <w:basedOn w:val="Normal"/>
+    <w:pPr>
+      <w:suppressLineNumbers/>
+      <w:spacing w:before="120" w:after="120"/>
+    </w:pPr>
+    <w:rPr>
+      <w:rFonts w:ascii="Times New Roman" w:hAnsi="Times New Roman" w:cs="Arial Unicode MS"/>
+      <w:i/>
+      <w:iCs/>
+      <w:sz w:val="24"/>
+      <w:szCs w:val="24"/>
+    </w:rPr>
+  </w:style>
+  <w:style w:type="paragraph" w:styleId="Verzeichnis">
+    <w:name w:val="Verzeichnis"/>
+    <w:basedOn w:val="Normal"/>
+    <w:qFormat/>
+    <w:pPr>
+      <w:suppressLineNumbers/>
+    </w:pPr>
+    <w:rPr>
+      <w:rFonts w:ascii="Times New Roman" w:hAnsi="Times New Roman" w:cs="Arial Unicode MS"/>
+    </w:rPr>
+  </w:style>
+  <w:style w:type="paragraph" w:styleId="Titel">
+    <w:name w:val="Titel"/>
+    <w:basedOn w:val="Normal"/>
+    <w:next w:val="Normal"/>
+    <w:link w:val="TitelZchn"/>
+    <w:uiPriority w:val="10"/>
+    <w:qFormat/>
+    <w:rsid w:val="00066a5e"/>
+    <w:pPr>
+      <w:spacing w:lineRule="auto" w:line="240" w:before="0" w:after="0"/>
+      <w:contextualSpacing/>
+    </w:pPr>
+    <w:rPr>
+      <w:rFonts w:ascii="Calibri Light" w:hAnsi="Calibri Light" w:eastAsia="" w:cs="" w:asciiTheme="majorHAnsi" w:cstheme="majorBidi" w:eastAsiaTheme="majorEastAsia" w:hAnsiTheme="majorHAnsi"/>
+      <w:spacing w:val="0"/>
+      <w:sz w:val="56"/>
+      <w:szCs w:val="56"/>
+    </w:rPr>
+  </w:style>
+  <w:style w:type="paragraph" w:styleId="ListParagraph">
+    <w:name w:val="List Paragraph"/>
+    <w:basedOn w:val="Normal"/>
+    <w:uiPriority w:val="34"/>
+    <w:qFormat/>
+    <w:rsid w:val="005934d0"/>
+    <w:pPr>
+      <w:spacing w:before="0" w:after="160"/>
+      <w:ind w:left="720" w:hanging="0"/>
+      <w:contextualSpacing/>
+    </w:pPr>
+    <w:rPr/>
+  </w:style>
+  <w:style w:type="paragraph" w:styleId="Quotations">
+    <w:name w:val="Quotations"/>
+    <w:basedOn w:val="Normal"/>
+    <w:qFormat/>
+    <w:pPr/>
+    <w:rPr/>
+  </w:style>
+  <w:style w:type="paragraph" w:styleId="Untertitel">
+    <w:name w:val="Untertitel"/>
+    <w:basedOn w:val="Berschrift"/>
+    <w:pPr/>
+    <w:rPr/>
+  </w:style>
+  <w:style w:type="numbering" w:styleId="NoList" w:default="1">
+    <w:name w:val="No List"/>
+    <w:uiPriority w:val="99"/>
     <w:semiHidden/>
     <w:unhideWhenUsed/>
   </w:style>
@@ -1239,106 +2008,6 @@
         <w:right w:w="108" w:type="dxa"/>
       </w:tblCellMar>
     </w:tblPr>
-  </w:style>
-  <w:style w:type="numbering" w:default="1" w:styleId="KeineListe">
-    <w:name w:val="No List"/>
-    <w:uiPriority w:val="99"/>
-    <w:semiHidden/>
-    <w:unhideWhenUsed/>
-  </w:style>
-  <w:style w:type="character" w:styleId="Hyperlink">
-    <w:name w:val="Hyperlink"/>
-    <w:basedOn w:val="Absatz-Standardschriftart"/>
-    <w:uiPriority w:val="99"/>
-    <w:unhideWhenUsed/>
-    <w:rsid w:val="00FA21DC"/>
-    <w:rPr>
-      <w:color w:val="0563C1" w:themeColor="hyperlink"/>
-      <w:u w:val="single"/>
-    </w:rPr>
-  </w:style>
-  <w:style w:type="character" w:customStyle="1" w:styleId="berschrift1Zchn">
-    <w:name w:val="Überschrift 1 Zchn"/>
-    <w:basedOn w:val="Absatz-Standardschriftart"/>
-    <w:link w:val="berschrift1"/>
-    <w:uiPriority w:val="9"/>
-    <w:rsid w:val="00066A5E"/>
-    <w:rPr>
-      <w:rFonts w:asciiTheme="majorHAnsi" w:eastAsiaTheme="majorEastAsia" w:hAnsiTheme="majorHAnsi" w:cstheme="majorBidi"/>
-      <w:color w:val="2E74B5" w:themeColor="accent1" w:themeShade="BF"/>
-      <w:sz w:val="32"/>
-      <w:szCs w:val="32"/>
-    </w:rPr>
-  </w:style>
-  <w:style w:type="paragraph" w:styleId="Titel">
-    <w:name w:val="Title"/>
-    <w:basedOn w:val="Standard"/>
-    <w:next w:val="Standard"/>
-    <w:link w:val="TitelZchn"/>
-    <w:uiPriority w:val="10"/>
-    <w:qFormat/>
-    <w:rsid w:val="00066A5E"/>
-    <w:pPr>
-      <w:spacing w:after="0" w:line="240" w:lineRule="auto"/>
-      <w:contextualSpacing/>
-    </w:pPr>
-    <w:rPr>
-      <w:rFonts w:asciiTheme="majorHAnsi" w:eastAsiaTheme="majorEastAsia" w:hAnsiTheme="majorHAnsi" w:cstheme="majorBidi"/>
-      <w:spacing w:val="-10"/>
-      <w:kern w:val="28"/>
-      <w:sz w:val="56"/>
-      <w:szCs w:val="56"/>
-    </w:rPr>
-  </w:style>
-  <w:style w:type="character" w:customStyle="1" w:styleId="TitelZchn">
-    <w:name w:val="Titel Zchn"/>
-    <w:basedOn w:val="Absatz-Standardschriftart"/>
-    <w:link w:val="Titel"/>
-    <w:uiPriority w:val="10"/>
-    <w:rsid w:val="00066A5E"/>
-    <w:rPr>
-      <w:rFonts w:asciiTheme="majorHAnsi" w:eastAsiaTheme="majorEastAsia" w:hAnsiTheme="majorHAnsi" w:cstheme="majorBidi"/>
-      <w:spacing w:val="-10"/>
-      <w:kern w:val="28"/>
-      <w:sz w:val="56"/>
-      <w:szCs w:val="56"/>
-    </w:rPr>
-  </w:style>
-  <w:style w:type="character" w:customStyle="1" w:styleId="berschrift2Zchn">
-    <w:name w:val="Überschrift 2 Zchn"/>
-    <w:basedOn w:val="Absatz-Standardschriftart"/>
-    <w:link w:val="berschrift2"/>
-    <w:uiPriority w:val="9"/>
-    <w:rsid w:val="00066A5E"/>
-    <w:rPr>
-      <w:rFonts w:asciiTheme="majorHAnsi" w:eastAsiaTheme="majorEastAsia" w:hAnsiTheme="majorHAnsi" w:cstheme="majorBidi"/>
-      <w:color w:val="2E74B5" w:themeColor="accent1" w:themeShade="BF"/>
-      <w:sz w:val="26"/>
-      <w:szCs w:val="26"/>
-    </w:rPr>
-  </w:style>
-  <w:style w:type="paragraph" w:styleId="Listenabsatz">
-    <w:name w:val="List Paragraph"/>
-    <w:basedOn w:val="Standard"/>
-    <w:uiPriority w:val="34"/>
-    <w:qFormat/>
-    <w:rsid w:val="005934D0"/>
-    <w:pPr>
-      <w:ind w:left="720"/>
-      <w:contextualSpacing/>
-    </w:pPr>
-  </w:style>
-  <w:style w:type="character" w:styleId="BesuchterHyperlink">
-    <w:name w:val="FollowedHyperlink"/>
-    <w:basedOn w:val="Absatz-Standardschriftart"/>
-    <w:uiPriority w:val="99"/>
-    <w:semiHidden/>
-    <w:unhideWhenUsed/>
-    <w:rsid w:val="00042815"/>
-    <w:rPr>
-      <w:color w:val="954F72" w:themeColor="followedHyperlink"/>
-      <w:u w:val="single"/>
-    </w:rPr>
   </w:style>
 </w:styles>
 </file>

</xml_diff>

<commit_message>
Pois, Haltestelle, Buslinien implementiert Bugfixes
</commit_message>
<xml_diff>
--- a/Konzept.docx
+++ b/Konzept.docx
@@ -348,7 +348,7 @@
       <w:r>
         <w:rPr/>
         <w:drawing>
-          <wp:inline distT="0" distB="2540" distL="0" distR="0">
+          <wp:inline distT="0" distB="0" distL="0" distR="0">
             <wp:extent cx="5760720" cy="2740660"/>
             <wp:effectExtent l="0" t="0" r="0" b="0"/>
             <wp:docPr id="1" name="Grafik 1" descr=""/>
@@ -402,6 +402,105 @@
       </w:pPr>
       <w:r>
         <w:rPr/>
+      </w:r>
+    </w:p>
+    <w:p>
+      <w:pPr>
+        <w:pStyle w:val="Normal"/>
+        <w:rPr/>
+      </w:pPr>
+      <w:r>
+        <w:rPr/>
+        <w:drawing>
+          <wp:anchor behindDoc="0" distT="0" distB="0" distL="0" distR="0" simplePos="0" locked="0" layoutInCell="1" allowOverlap="1" relativeHeight="3">
+            <wp:simplePos x="0" y="0"/>
+            <wp:positionH relativeFrom="column">
+              <wp:posOffset>0</wp:posOffset>
+            </wp:positionH>
+            <wp:positionV relativeFrom="paragraph">
+              <wp:posOffset>171450</wp:posOffset>
+            </wp:positionV>
+            <wp:extent cx="5760720" cy="2511425"/>
+            <wp:effectExtent l="0" t="0" r="0" b="0"/>
+            <wp:wrapSquare wrapText="largest"/>
+            <wp:docPr id="2" name="Bild1" descr=""/>
+            <wp:cNvGraphicFramePr>
+              <a:graphicFrameLocks xmlns:a="http://schemas.openxmlformats.org/drawingml/2006/main" noChangeAspect="1"/>
+            </wp:cNvGraphicFramePr>
+            <a:graphic xmlns:a="http://schemas.openxmlformats.org/drawingml/2006/main">
+              <a:graphicData uri="http://schemas.openxmlformats.org/drawingml/2006/picture">
+                <pic:pic xmlns:pic="http://schemas.openxmlformats.org/drawingml/2006/picture">
+                  <pic:nvPicPr>
+                    <pic:cNvPr id="2" name="Bild1" descr=""/>
+                    <pic:cNvPicPr>
+                      <a:picLocks noChangeAspect="1" noChangeArrowheads="1"/>
+                    </pic:cNvPicPr>
+                  </pic:nvPicPr>
+                  <pic:blipFill>
+                    <a:blip r:embed="rId9"/>
+                    <a:stretch>
+                      <a:fillRect/>
+                    </a:stretch>
+                  </pic:blipFill>
+                  <pic:spPr bwMode="auto">
+                    <a:xfrm>
+                      <a:off x="0" y="0"/>
+                      <a:ext cx="5760720" cy="2511425"/>
+                    </a:xfrm>
+                    <a:prstGeom prst="rect">
+                      <a:avLst/>
+                    </a:prstGeom>
+                  </pic:spPr>
+                </pic:pic>
+              </a:graphicData>
+            </a:graphic>
+          </wp:anchor>
+        </w:drawing>
+      </w:r>
+    </w:p>
+    <w:p>
+      <w:pPr>
+        <w:pStyle w:val="Normal"/>
+        <w:rPr/>
+      </w:pPr>
+      <w:r>
+        <w:rPr/>
+      </w:r>
+    </w:p>
+    <w:p>
+      <w:pPr>
+        <w:pStyle w:val="Normal"/>
+        <w:rPr/>
+      </w:pPr>
+      <w:r>
+        <w:rPr/>
+      </w:r>
+    </w:p>
+    <w:p>
+      <w:pPr>
+        <w:pStyle w:val="Normal"/>
+        <w:rPr/>
+      </w:pPr>
+      <w:r>
+        <w:rPr/>
+      </w:r>
+    </w:p>
+    <w:p>
+      <w:pPr>
+        <w:pStyle w:val="Normal"/>
+        <w:rPr/>
+      </w:pPr>
+      <w:r>
+        <w:rPr/>
+      </w:r>
+    </w:p>
+    <w:p>
+      <w:pPr>
+        <w:pStyle w:val="Normal"/>
+        <w:rPr/>
+      </w:pPr>
+      <w:r>
+        <w:rPr/>
         <w:t>Koordinaten für Grenzen Rostock????</w:t>
       </w:r>
     </w:p>
@@ -410,7 +509,7 @@
         <w:pStyle w:val="Normal"/>
         <w:rPr/>
       </w:pPr>
-      <w:hyperlink r:id="rId9">
+      <w:hyperlink r:id="rId10">
         <w:r>
           <w:rPr>
             <w:rStyle w:val="Internetlink"/>
@@ -424,7 +523,7 @@
         <w:pStyle w:val="Normal"/>
         <w:rPr/>
       </w:pPr>
-      <w:hyperlink r:id="rId10">
+      <w:hyperlink r:id="rId11">
         <w:r>
           <w:rPr>
             <w:rStyle w:val="Internetlink"/>
@@ -961,6 +1060,11 @@
     <w:p>
       <w:pPr>
         <w:pStyle w:val="Normal"/>
+        <w:widowControl/>
+        <w:overflowPunct w:val="false"/>
+        <w:bidi w:val="0"/>
+        <w:spacing w:lineRule="auto" w:line="259" w:before="0" w:after="160"/>
+        <w:jc w:val="left"/>
         <w:rPr/>
       </w:pPr>
       <w:r>
@@ -993,6 +1097,7 @@
       </w:pPr>
       <w:rPr>
         <w:rFonts w:ascii="Symbol" w:hAnsi="Symbol" w:cs="Symbol" w:hint="default"/>
+        <w:rFonts w:cs="Symbol"/>
       </w:rPr>
     </w:lvl>
     <w:lvl w:ilvl="1">
@@ -1018,6 +1123,7 @@
       </w:pPr>
       <w:rPr>
         <w:rFonts w:ascii="Wingdings" w:hAnsi="Wingdings" w:cs="Wingdings" w:hint="default"/>
+        <w:rFonts w:cs="Wingdings"/>
       </w:rPr>
     </w:lvl>
     <w:lvl w:ilvl="3">
@@ -1030,6 +1136,7 @@
       </w:pPr>
       <w:rPr>
         <w:rFonts w:ascii="Symbol" w:hAnsi="Symbol" w:cs="Symbol" w:hint="default"/>
+        <w:rFonts w:cs="Symbol"/>
       </w:rPr>
     </w:lvl>
     <w:lvl w:ilvl="4">
@@ -1055,6 +1162,7 @@
       </w:pPr>
       <w:rPr>
         <w:rFonts w:ascii="Wingdings" w:hAnsi="Wingdings" w:cs="Wingdings" w:hint="default"/>
+        <w:rFonts w:cs="Wingdings"/>
       </w:rPr>
     </w:lvl>
     <w:lvl w:ilvl="6">
@@ -1067,6 +1175,7 @@
       </w:pPr>
       <w:rPr>
         <w:rFonts w:ascii="Symbol" w:hAnsi="Symbol" w:cs="Symbol" w:hint="default"/>
+        <w:rFonts w:cs="Symbol"/>
       </w:rPr>
     </w:lvl>
     <w:lvl w:ilvl="7">
@@ -1092,11 +1201,13 @@
       </w:pPr>
       <w:rPr>
         <w:rFonts w:ascii="Wingdings" w:hAnsi="Wingdings" w:cs="Wingdings" w:hint="default"/>
+        <w:rFonts w:cs="Wingdings"/>
       </w:rPr>
     </w:lvl>
   </w:abstractNum>
   <w:abstractNum w:abstractNumId="2">
     <w:lvl w:ilvl="0">
+      <w:start w:val="1"/>
       <w:numFmt w:val="bullet"/>
       <w:lvlText w:val="-"/>
       <w:lvlJc w:val="left"/>
@@ -1131,6 +1242,7 @@
       </w:pPr>
       <w:rPr>
         <w:rFonts w:ascii="Wingdings" w:hAnsi="Wingdings" w:cs="Wingdings" w:hint="default"/>
+        <w:rFonts w:cs="Wingdings"/>
       </w:rPr>
     </w:lvl>
     <w:lvl w:ilvl="3">
@@ -1143,6 +1255,7 @@
       </w:pPr>
       <w:rPr>
         <w:rFonts w:ascii="Symbol" w:hAnsi="Symbol" w:cs="Symbol" w:hint="default"/>
+        <w:rFonts w:cs="Symbol"/>
       </w:rPr>
     </w:lvl>
     <w:lvl w:ilvl="4">
@@ -1168,6 +1281,7 @@
       </w:pPr>
       <w:rPr>
         <w:rFonts w:ascii="Wingdings" w:hAnsi="Wingdings" w:cs="Wingdings" w:hint="default"/>
+        <w:rFonts w:cs="Wingdings"/>
       </w:rPr>
     </w:lvl>
     <w:lvl w:ilvl="6">
@@ -1180,6 +1294,7 @@
       </w:pPr>
       <w:rPr>
         <w:rFonts w:ascii="Symbol" w:hAnsi="Symbol" w:cs="Symbol" w:hint="default"/>
+        <w:rFonts w:cs="Symbol"/>
       </w:rPr>
     </w:lvl>
     <w:lvl w:ilvl="7">
@@ -1205,6 +1320,7 @@
       </w:pPr>
       <w:rPr>
         <w:rFonts w:ascii="Wingdings" w:hAnsi="Wingdings" w:cs="Wingdings" w:hint="default"/>
+        <w:rFonts w:cs="Wingdings"/>
       </w:rPr>
     </w:lvl>
   </w:abstractNum>
@@ -1345,7 +1461,6 @@
     <w:rPrDefault>
       <w:rPr>
         <w:rFonts w:ascii="Times New Roman" w:hAnsi="Times New Roman" w:eastAsia="SimSun" w:cs="Arial Unicode MS"/>
-        <w:sz w:val="24"/>
         <w:szCs w:val="24"/>
         <w:lang w:val="de-DE" w:eastAsia="zh-CN" w:bidi="hi-IN"/>
       </w:rPr>
@@ -1734,16 +1849,14 @@
     <w:qFormat/>
     <w:pPr>
       <w:widowControl/>
-      <w:kinsoku w:val="true"/>
-      <w:overflowPunct w:val="true"/>
-      <w:autoSpaceDE w:val="true"/>
+      <w:overflowPunct w:val="false"/>
       <w:bidi w:val="0"/>
       <w:spacing w:lineRule="auto" w:line="259" w:before="0" w:after="160"/>
       <w:jc w:val="left"/>
     </w:pPr>
     <w:rPr>
       <w:rFonts w:ascii="Times New Roman" w:hAnsi="Times New Roman" w:eastAsia="SimSun" w:cs="Arial Unicode MS"/>
-      <w:color w:val="auto"/>
+      <w:color w:val="00000A"/>
       <w:sz w:val="24"/>
       <w:szCs w:val="24"/>
       <w:lang w:val="de-DE" w:eastAsia="zh-CN" w:bidi="hi-IN"/>
@@ -1884,6 +1997,34 @@
     <w:qFormat/>
     <w:rPr>
       <w:rFonts w:eastAsia="Calibri" w:cs=""/>
+    </w:rPr>
+  </w:style>
+  <w:style w:type="character" w:styleId="ListLabel3">
+    <w:name w:val="ListLabel 3"/>
+    <w:qFormat/>
+    <w:rPr>
+      <w:rFonts w:cs="Symbol"/>
+    </w:rPr>
+  </w:style>
+  <w:style w:type="character" w:styleId="ListLabel4">
+    <w:name w:val="ListLabel 4"/>
+    <w:qFormat/>
+    <w:rPr>
+      <w:rFonts w:cs="Courier New"/>
+    </w:rPr>
+  </w:style>
+  <w:style w:type="character" w:styleId="ListLabel5">
+    <w:name w:val="ListLabel 5"/>
+    <w:qFormat/>
+    <w:rPr>
+      <w:rFonts w:cs="Wingdings"/>
+    </w:rPr>
+  </w:style>
+  <w:style w:type="character" w:styleId="ListLabel6">
+    <w:name w:val="ListLabel 6"/>
+    <w:qFormat/>
+    <w:rPr>
+      <w:rFonts w:cs=""/>
     </w:rPr>
   </w:style>
   <w:style w:type="paragraph" w:styleId="Berschrift">

</xml_diff>

<commit_message>
Anzeige der Elemente Infobereich - nahezu fertig --> nur noch Bugfixes (zu lange Texte) - Busstationen fehlen noch
</commit_message>
<xml_diff>
--- a/Konzept.docx
+++ b/Konzept.docx
@@ -412,7 +412,7 @@
       <w:r>
         <w:rPr/>
         <w:drawing>
-          <wp:anchor behindDoc="0" distT="0" distB="0" distL="0" distR="0" simplePos="0" locked="0" layoutInCell="1" allowOverlap="1" relativeHeight="3">
+          <wp:anchor behindDoc="0" distT="0" distB="0" distL="0" distR="0" simplePos="0" locked="0" layoutInCell="1" allowOverlap="1" relativeHeight="2">
             <wp:simplePos x="0" y="0"/>
             <wp:positionH relativeFrom="column">
               <wp:posOffset>0</wp:posOffset>
@@ -1024,28 +1024,55 @@
         <w:rPr/>
       </w:pPr>
       <w:r>
-        <w:rPr/>
-      </w:r>
-    </w:p>
-    <w:p>
-      <w:pPr>
-        <w:pStyle w:val="Normal"/>
-        <w:rPr/>
-      </w:pPr>
-      <w:bookmarkStart w:id="0" w:name="_GoBack"/>
-      <w:bookmarkStart w:id="1" w:name="_GoBack"/>
-      <w:bookmarkEnd w:id="1"/>
-      <w:r>
-        <w:rPr/>
-      </w:r>
-    </w:p>
-    <w:p>
-      <w:pPr>
-        <w:pStyle w:val="Normal"/>
-        <w:rPr/>
-      </w:pPr>
-      <w:r>
-        <w:rPr/>
+        <w:drawing>
+          <wp:anchor behindDoc="0" distT="0" distB="0" distL="0" distR="0" simplePos="0" locked="0" layoutInCell="1" allowOverlap="1" relativeHeight="4">
+            <wp:simplePos x="0" y="0"/>
+            <wp:positionH relativeFrom="column">
+              <wp:posOffset>213360</wp:posOffset>
+            </wp:positionH>
+            <wp:positionV relativeFrom="paragraph">
+              <wp:posOffset>308610</wp:posOffset>
+            </wp:positionV>
+            <wp:extent cx="1733550" cy="819150"/>
+            <wp:effectExtent l="0" t="0" r="0" b="0"/>
+            <wp:wrapSquare wrapText="largest"/>
+            <wp:docPr id="3" name="Bild2" descr=""/>
+            <wp:cNvGraphicFramePr>
+              <a:graphicFrameLocks xmlns:a="http://schemas.openxmlformats.org/drawingml/2006/main" noChangeAspect="1"/>
+            </wp:cNvGraphicFramePr>
+            <a:graphic xmlns:a="http://schemas.openxmlformats.org/drawingml/2006/main">
+              <a:graphicData uri="http://schemas.openxmlformats.org/drawingml/2006/picture">
+                <pic:pic xmlns:pic="http://schemas.openxmlformats.org/drawingml/2006/picture">
+                  <pic:nvPicPr>
+                    <pic:cNvPr id="3" name="Bild2" descr=""/>
+                    <pic:cNvPicPr>
+                      <a:picLocks noChangeAspect="1" noChangeArrowheads="1"/>
+                    </pic:cNvPicPr>
+                  </pic:nvPicPr>
+                  <pic:blipFill>
+                    <a:blip r:embed="rId12"/>
+                    <a:stretch>
+                      <a:fillRect/>
+                    </a:stretch>
+                  </pic:blipFill>
+                  <pic:spPr bwMode="auto">
+                    <a:xfrm>
+                      <a:off x="0" y="0"/>
+                      <a:ext cx="1733550" cy="819150"/>
+                    </a:xfrm>
+                    <a:prstGeom prst="rect">
+                      <a:avLst/>
+                    </a:prstGeom>
+                  </pic:spPr>
+                </pic:pic>
+              </a:graphicData>
+            </a:graphic>
+          </wp:anchor>
+        </w:drawing>
+      </w:r>
+      <w:r>
+        <w:rPr/>
+        <w:t>Farbgestaltung</w:t>
       </w:r>
     </w:p>
     <w:p>
@@ -1061,7 +1088,122 @@
       <w:pPr>
         <w:pStyle w:val="Normal"/>
         <w:widowControl/>
-        <w:overflowPunct w:val="false"/>
+        <w:overflowPunct w:val="true"/>
+        <w:bidi w:val="0"/>
+        <w:spacing w:lineRule="auto" w:line="259" w:before="0" w:after="160"/>
+        <w:jc w:val="left"/>
+        <w:rPr/>
+      </w:pPr>
+      <w:r>
+        <w:rPr/>
+      </w:r>
+    </w:p>
+    <w:p>
+      <w:pPr>
+        <w:pStyle w:val="Normal"/>
+        <w:widowControl/>
+        <w:overflowPunct w:val="true"/>
+        <w:bidi w:val="0"/>
+        <w:spacing w:lineRule="auto" w:line="259" w:before="0" w:after="160"/>
+        <w:jc w:val="left"/>
+        <w:rPr/>
+      </w:pPr>
+      <w:r>
+        <w:rPr/>
+      </w:r>
+    </w:p>
+    <w:p>
+      <w:pPr>
+        <w:pStyle w:val="Normal"/>
+        <w:widowControl/>
+        <w:overflowPunct w:val="true"/>
+        <w:bidi w:val="0"/>
+        <w:spacing w:lineRule="auto" w:line="259" w:before="0" w:after="160"/>
+        <w:jc w:val="left"/>
+        <w:rPr/>
+      </w:pPr>
+      <w:r>
+        <w:rPr/>
+      </w:r>
+    </w:p>
+    <w:p>
+      <w:pPr>
+        <w:pStyle w:val="Normal"/>
+        <w:widowControl/>
+        <w:overflowPunct w:val="true"/>
+        <w:bidi w:val="0"/>
+        <w:spacing w:lineRule="auto" w:line="259" w:before="0" w:after="160"/>
+        <w:jc w:val="left"/>
+        <w:rPr/>
+      </w:pPr>
+      <w:r>
+        <w:rPr/>
+        <w:t>Blau → 006cb7</w:t>
+      </w:r>
+    </w:p>
+    <w:p>
+      <w:pPr>
+        <w:pStyle w:val="Normal"/>
+        <w:widowControl/>
+        <w:overflowPunct w:val="true"/>
+        <w:bidi w:val="0"/>
+        <w:spacing w:lineRule="auto" w:line="259" w:before="0" w:after="160"/>
+        <w:jc w:val="left"/>
+        <w:rPr/>
+      </w:pPr>
+      <w:r>
+        <w:rPr/>
+        <w:t>Rot → d81920</w:t>
+      </w:r>
+    </w:p>
+    <w:p>
+      <w:pPr>
+        <w:pStyle w:val="Normal"/>
+        <w:widowControl/>
+        <w:overflowPunct w:val="true"/>
+        <w:bidi w:val="0"/>
+        <w:spacing w:lineRule="auto" w:line="259" w:before="0" w:after="160"/>
+        <w:jc w:val="left"/>
+        <w:rPr/>
+      </w:pPr>
+      <w:r>
+        <w:rPr/>
+        <w:t>weiß → f3f3f3</w:t>
+      </w:r>
+    </w:p>
+    <w:p>
+      <w:pPr>
+        <w:pStyle w:val="Normal"/>
+        <w:widowControl/>
+        <w:overflowPunct w:val="true"/>
+        <w:bidi w:val="0"/>
+        <w:spacing w:lineRule="auto" w:line="259" w:before="0" w:after="160"/>
+        <w:jc w:val="left"/>
+        <w:rPr/>
+      </w:pPr>
+      <w:r>
+        <w:rPr/>
+      </w:r>
+    </w:p>
+    <w:p>
+      <w:pPr>
+        <w:pStyle w:val="Normal"/>
+        <w:widowControl/>
+        <w:overflowPunct w:val="true"/>
+        <w:bidi w:val="0"/>
+        <w:spacing w:lineRule="auto" w:line="259" w:before="0" w:after="160"/>
+        <w:jc w:val="left"/>
+        <w:rPr/>
+      </w:pPr>
+      <w:r>
+        <w:rPr/>
+      </w:r>
+    </w:p>
+    <w:p>
+      <w:pPr>
+        <w:pStyle w:val="Normal"/>
+        <w:widowControl/>
+        <w:overflowPunct w:val="true"/>
         <w:bidi w:val="0"/>
         <w:spacing w:lineRule="auto" w:line="259" w:before="0" w:after="160"/>
         <w:jc w:val="left"/>
@@ -1849,7 +1991,7 @@
     <w:qFormat/>
     <w:pPr>
       <w:widowControl/>
-      <w:overflowPunct w:val="false"/>
+      <w:overflowPunct w:val="true"/>
       <w:bidi w:val="0"/>
       <w:spacing w:lineRule="auto" w:line="259" w:before="0" w:after="160"/>
       <w:jc w:val="left"/>
@@ -2025,6 +2167,42 @@
     <w:qFormat/>
     <w:rPr>
       <w:rFonts w:cs=""/>
+    </w:rPr>
+  </w:style>
+  <w:style w:type="character" w:styleId="ListLabel7">
+    <w:name w:val="ListLabel 7"/>
+    <w:qFormat/>
+    <w:rPr>
+      <w:rFonts w:cs="Symbol"/>
+    </w:rPr>
+  </w:style>
+  <w:style w:type="character" w:styleId="ListLabel8">
+    <w:name w:val="ListLabel 8"/>
+    <w:qFormat/>
+    <w:rPr>
+      <w:rFonts w:cs="Courier New"/>
+    </w:rPr>
+  </w:style>
+  <w:style w:type="character" w:styleId="ListLabel9">
+    <w:name w:val="ListLabel 9"/>
+    <w:qFormat/>
+    <w:rPr>
+      <w:rFonts w:cs="Wingdings"/>
+    </w:rPr>
+  </w:style>
+  <w:style w:type="character" w:styleId="ListLabel10">
+    <w:name w:val="ListLabel 10"/>
+    <w:qFormat/>
+    <w:rPr>
+      <w:rFonts w:cs=""/>
+    </w:rPr>
+  </w:style>
+  <w:style w:type="character" w:styleId="BesuchterInternetlink">
+    <w:name w:val="Besuchter Internetlink"/>
+    <w:rPr>
+      <w:color w:val="800000"/>
+      <w:u w:val="single"/>
+      <w:lang w:val="zxx" w:eastAsia="zxx" w:bidi="zxx"/>
     </w:rPr>
   </w:style>
   <w:style w:type="paragraph" w:styleId="Berschrift">

</xml_diff>

<commit_message>
Poi Ordner entfernt Farbgestaltung angepasst Beschriftungen korrigiert Busliniennummer angezeigt Stadtgrenzen angezeigt Informationen zu Bushaltestellen ausgelesen
</commit_message>
<xml_diff>
--- a/Konzept.docx
+++ b/Konzept.docx
@@ -987,6 +987,35 @@
       </w:pPr>
       <w:r>
         <w:rPr/>
+        <w:t>java version "1.7.0_80"</w:t>
+      </w:r>
+    </w:p>
+    <w:p>
+      <w:pPr>
+        <w:pStyle w:val="Normal"/>
+        <w:rPr/>
+      </w:pPr>
+      <w:r>
+        <w:rPr/>
+        <w:t>Java(TM) SE Runtime Environment (build 1.7.0_80-b15)</w:t>
+      </w:r>
+    </w:p>
+    <w:p>
+      <w:pPr>
+        <w:pStyle w:val="Normal"/>
+        <w:rPr/>
+      </w:pPr>
+      <w:r>
+        <w:rPr/>
+      </w:r>
+    </w:p>
+    <w:p>
+      <w:pPr>
+        <w:pStyle w:val="Normal"/>
+        <w:rPr/>
+      </w:pPr>
+      <w:r>
+        <w:rPr/>
         <w:t>Bibliotheken</w:t>
       </w:r>
     </w:p>
@@ -1025,7 +1054,7 @@
       </w:pPr>
       <w:r>
         <w:drawing>
-          <wp:anchor behindDoc="0" distT="0" distB="0" distL="0" distR="0" simplePos="0" locked="0" layoutInCell="1" allowOverlap="1" relativeHeight="4">
+          <wp:anchor behindDoc="0" distT="0" distB="0" distL="0" distR="0" simplePos="0" locked="0" layoutInCell="1" allowOverlap="1" relativeHeight="3">
             <wp:simplePos x="0" y="0"/>
             <wp:positionH relativeFrom="column">
               <wp:posOffset>213360</wp:posOffset>
@@ -1072,7 +1101,11 @@
       </w:r>
       <w:r>
         <w:rPr/>
-        <w:t>Farbgestaltung</w:t>
+        <w:t>F</w:t>
+      </w:r>
+      <w:r>
+        <w:rPr/>
+        <w:t>arbgestaltung</w:t>
       </w:r>
     </w:p>
     <w:p>
@@ -1088,7 +1121,7 @@
       <w:pPr>
         <w:pStyle w:val="Normal"/>
         <w:widowControl/>
-        <w:overflowPunct w:val="true"/>
+        <w:overflowPunct w:val="false"/>
         <w:bidi w:val="0"/>
         <w:spacing w:lineRule="auto" w:line="259" w:before="0" w:after="160"/>
         <w:jc w:val="left"/>
@@ -1102,7 +1135,7 @@
       <w:pPr>
         <w:pStyle w:val="Normal"/>
         <w:widowControl/>
-        <w:overflowPunct w:val="true"/>
+        <w:overflowPunct w:val="false"/>
         <w:bidi w:val="0"/>
         <w:spacing w:lineRule="auto" w:line="259" w:before="0" w:after="160"/>
         <w:jc w:val="left"/>
@@ -1116,7 +1149,7 @@
       <w:pPr>
         <w:pStyle w:val="Normal"/>
         <w:widowControl/>
-        <w:overflowPunct w:val="true"/>
+        <w:overflowPunct w:val="false"/>
         <w:bidi w:val="0"/>
         <w:spacing w:lineRule="auto" w:line="259" w:before="0" w:after="160"/>
         <w:jc w:val="left"/>
@@ -1130,7 +1163,7 @@
       <w:pPr>
         <w:pStyle w:val="Normal"/>
         <w:widowControl/>
-        <w:overflowPunct w:val="true"/>
+        <w:overflowPunct w:val="false"/>
         <w:bidi w:val="0"/>
         <w:spacing w:lineRule="auto" w:line="259" w:before="0" w:after="160"/>
         <w:jc w:val="left"/>
@@ -1145,7 +1178,7 @@
       <w:pPr>
         <w:pStyle w:val="Normal"/>
         <w:widowControl/>
-        <w:overflowPunct w:val="true"/>
+        <w:overflowPunct w:val="false"/>
         <w:bidi w:val="0"/>
         <w:spacing w:lineRule="auto" w:line="259" w:before="0" w:after="160"/>
         <w:jc w:val="left"/>
@@ -1160,7 +1193,7 @@
       <w:pPr>
         <w:pStyle w:val="Normal"/>
         <w:widowControl/>
-        <w:overflowPunct w:val="true"/>
+        <w:overflowPunct w:val="false"/>
         <w:bidi w:val="0"/>
         <w:spacing w:lineRule="auto" w:line="259" w:before="0" w:after="160"/>
         <w:jc w:val="left"/>
@@ -1175,7 +1208,7 @@
       <w:pPr>
         <w:pStyle w:val="Normal"/>
         <w:widowControl/>
-        <w:overflowPunct w:val="true"/>
+        <w:overflowPunct w:val="false"/>
         <w:bidi w:val="0"/>
         <w:spacing w:lineRule="auto" w:line="259" w:before="0" w:after="160"/>
         <w:jc w:val="left"/>
@@ -1189,7 +1222,7 @@
       <w:pPr>
         <w:pStyle w:val="Normal"/>
         <w:widowControl/>
-        <w:overflowPunct w:val="true"/>
+        <w:overflowPunct w:val="false"/>
         <w:bidi w:val="0"/>
         <w:spacing w:lineRule="auto" w:line="259" w:before="0" w:after="160"/>
         <w:jc w:val="left"/>
@@ -1203,7 +1236,7 @@
       <w:pPr>
         <w:pStyle w:val="Normal"/>
         <w:widowControl/>
-        <w:overflowPunct w:val="true"/>
+        <w:overflowPunct w:val="false"/>
         <w:bidi w:val="0"/>
         <w:spacing w:lineRule="auto" w:line="259" w:before="0" w:after="160"/>
         <w:jc w:val="left"/>
@@ -1211,6 +1244,556 @@
       </w:pPr>
       <w:r>
         <w:rPr/>
+      </w:r>
+    </w:p>
+    <w:p>
+      <w:pPr>
+        <w:pStyle w:val="Normal"/>
+        <w:widowControl/>
+        <w:overflowPunct w:val="false"/>
+        <w:bidi w:val="0"/>
+        <w:spacing w:lineRule="auto" w:line="259" w:before="0" w:after="160"/>
+        <w:jc w:val="left"/>
+        <w:rPr/>
+      </w:pPr>
+      <w:r>
+        <w:rPr/>
+      </w:r>
+    </w:p>
+    <w:p>
+      <w:pPr>
+        <w:pStyle w:val="Normal"/>
+        <w:widowControl/>
+        <w:overflowPunct w:val="false"/>
+        <w:bidi w:val="0"/>
+        <w:spacing w:lineRule="auto" w:line="259" w:before="0" w:after="160"/>
+        <w:jc w:val="left"/>
+        <w:rPr/>
+      </w:pPr>
+      <w:r>
+        <w:rPr/>
+      </w:r>
+    </w:p>
+    <w:p>
+      <w:pPr>
+        <w:pStyle w:val="Normal"/>
+        <w:widowControl/>
+        <w:overflowPunct w:val="false"/>
+        <w:bidi w:val="0"/>
+        <w:spacing w:lineRule="auto" w:line="259" w:before="0" w:after="160"/>
+        <w:jc w:val="left"/>
+        <w:rPr/>
+      </w:pPr>
+      <w:r>
+        <w:rPr/>
+        <w:drawing>
+          <wp:anchor behindDoc="0" distT="0" distB="0" distL="0" distR="0" simplePos="0" locked="0" layoutInCell="1" allowOverlap="1" relativeHeight="5">
+            <wp:simplePos x="0" y="0"/>
+            <wp:positionH relativeFrom="column">
+              <wp:align>center</wp:align>
+            </wp:positionH>
+            <wp:positionV relativeFrom="paragraph">
+              <wp:align>top</wp:align>
+            </wp:positionV>
+            <wp:extent cx="5760720" cy="1901825"/>
+            <wp:effectExtent l="0" t="0" r="0" b="0"/>
+            <wp:wrapSquare wrapText="largest"/>
+            <wp:docPr id="4" name="Bild3" descr=""/>
+            <wp:cNvGraphicFramePr>
+              <a:graphicFrameLocks xmlns:a="http://schemas.openxmlformats.org/drawingml/2006/main" noChangeAspect="1"/>
+            </wp:cNvGraphicFramePr>
+            <a:graphic xmlns:a="http://schemas.openxmlformats.org/drawingml/2006/main">
+              <a:graphicData uri="http://schemas.openxmlformats.org/drawingml/2006/picture">
+                <pic:pic xmlns:pic="http://schemas.openxmlformats.org/drawingml/2006/picture">
+                  <pic:nvPicPr>
+                    <pic:cNvPr id="4" name="Bild3" descr=""/>
+                    <pic:cNvPicPr>
+                      <a:picLocks noChangeAspect="1" noChangeArrowheads="1"/>
+                    </pic:cNvPicPr>
+                  </pic:nvPicPr>
+                  <pic:blipFill>
+                    <a:blip r:embed="rId13"/>
+                    <a:stretch>
+                      <a:fillRect/>
+                    </a:stretch>
+                  </pic:blipFill>
+                  <pic:spPr bwMode="auto">
+                    <a:xfrm>
+                      <a:off x="0" y="0"/>
+                      <a:ext cx="5760720" cy="1901825"/>
+                    </a:xfrm>
+                    <a:prstGeom prst="rect">
+                      <a:avLst/>
+                    </a:prstGeom>
+                  </pic:spPr>
+                </pic:pic>
+              </a:graphicData>
+            </a:graphic>
+          </wp:anchor>
+        </w:drawing>
+      </w:r>
+    </w:p>
+    <w:p>
+      <w:pPr>
+        <w:pStyle w:val="Normal"/>
+        <w:widowControl/>
+        <w:overflowPunct w:val="false"/>
+        <w:bidi w:val="0"/>
+        <w:spacing w:lineRule="auto" w:line="259" w:before="0" w:after="160"/>
+        <w:jc w:val="left"/>
+        <w:rPr/>
+      </w:pPr>
+      <w:r>
+        <w:rPr/>
+      </w:r>
+    </w:p>
+    <w:p>
+      <w:pPr>
+        <w:pStyle w:val="Normal"/>
+        <w:widowControl/>
+        <w:overflowPunct w:val="false"/>
+        <w:bidi w:val="0"/>
+        <w:spacing w:lineRule="auto" w:line="259" w:before="0" w:after="160"/>
+        <w:jc w:val="left"/>
+        <w:rPr/>
+      </w:pPr>
+      <w:r>
+        <w:rPr/>
+      </w:r>
+    </w:p>
+    <w:p>
+      <w:pPr>
+        <w:pStyle w:val="Normal"/>
+        <w:widowControl/>
+        <w:overflowPunct w:val="false"/>
+        <w:bidi w:val="0"/>
+        <w:spacing w:lineRule="auto" w:line="259" w:before="0" w:after="160"/>
+        <w:jc w:val="left"/>
+        <w:rPr/>
+      </w:pPr>
+      <w:r>
+        <w:rPr/>
+      </w:r>
+    </w:p>
+    <w:p>
+      <w:pPr>
+        <w:pStyle w:val="Normal"/>
+        <w:widowControl/>
+        <w:overflowPunct w:val="false"/>
+        <w:bidi w:val="0"/>
+        <w:spacing w:lineRule="auto" w:line="259" w:before="0" w:after="160"/>
+        <w:jc w:val="left"/>
+        <w:rPr/>
+      </w:pPr>
+      <w:r>
+        <w:rPr/>
+      </w:r>
+    </w:p>
+    <w:p>
+      <w:pPr>
+        <w:pStyle w:val="Normal"/>
+        <w:widowControl/>
+        <w:overflowPunct w:val="false"/>
+        <w:bidi w:val="0"/>
+        <w:spacing w:lineRule="auto" w:line="259" w:before="0" w:after="160"/>
+        <w:jc w:val="left"/>
+        <w:rPr/>
+      </w:pPr>
+      <w:r>
+        <w:rPr/>
+      </w:r>
+    </w:p>
+    <w:p>
+      <w:pPr>
+        <w:pStyle w:val="Normal"/>
+        <w:widowControl/>
+        <w:overflowPunct w:val="false"/>
+        <w:bidi w:val="0"/>
+        <w:spacing w:lineRule="auto" w:line="259" w:before="0" w:after="160"/>
+        <w:jc w:val="left"/>
+        <w:rPr/>
+      </w:pPr>
+      <w:r>
+        <w:rPr/>
+      </w:r>
+    </w:p>
+    <w:p>
+      <w:pPr>
+        <w:pStyle w:val="Normal"/>
+        <w:widowControl/>
+        <w:overflowPunct w:val="false"/>
+        <w:bidi w:val="0"/>
+        <w:spacing w:lineRule="auto" w:line="259" w:before="0" w:after="160"/>
+        <w:jc w:val="left"/>
+        <w:rPr/>
+      </w:pPr>
+      <w:r>
+        <w:rPr/>
+        <w:drawing>
+          <wp:anchor behindDoc="0" distT="0" distB="0" distL="0" distR="0" simplePos="0" locked="0" layoutInCell="1" allowOverlap="1" relativeHeight="6">
+            <wp:simplePos x="0" y="0"/>
+            <wp:positionH relativeFrom="column">
+              <wp:align>center</wp:align>
+            </wp:positionH>
+            <wp:positionV relativeFrom="paragraph">
+              <wp:align>top</wp:align>
+            </wp:positionV>
+            <wp:extent cx="5760720" cy="1853565"/>
+            <wp:effectExtent l="0" t="0" r="0" b="0"/>
+            <wp:wrapSquare wrapText="largest"/>
+            <wp:docPr id="5" name="Bild4" descr=""/>
+            <wp:cNvGraphicFramePr>
+              <a:graphicFrameLocks xmlns:a="http://schemas.openxmlformats.org/drawingml/2006/main" noChangeAspect="1"/>
+            </wp:cNvGraphicFramePr>
+            <a:graphic xmlns:a="http://schemas.openxmlformats.org/drawingml/2006/main">
+              <a:graphicData uri="http://schemas.openxmlformats.org/drawingml/2006/picture">
+                <pic:pic xmlns:pic="http://schemas.openxmlformats.org/drawingml/2006/picture">
+                  <pic:nvPicPr>
+                    <pic:cNvPr id="5" name="Bild4" descr=""/>
+                    <pic:cNvPicPr>
+                      <a:picLocks noChangeAspect="1" noChangeArrowheads="1"/>
+                    </pic:cNvPicPr>
+                  </pic:nvPicPr>
+                  <pic:blipFill>
+                    <a:blip r:embed="rId14"/>
+                    <a:stretch>
+                      <a:fillRect/>
+                    </a:stretch>
+                  </pic:blipFill>
+                  <pic:spPr bwMode="auto">
+                    <a:xfrm>
+                      <a:off x="0" y="0"/>
+                      <a:ext cx="5760720" cy="1853565"/>
+                    </a:xfrm>
+                    <a:prstGeom prst="rect">
+                      <a:avLst/>
+                    </a:prstGeom>
+                  </pic:spPr>
+                </pic:pic>
+              </a:graphicData>
+            </a:graphic>
+          </wp:anchor>
+        </w:drawing>
+      </w:r>
+    </w:p>
+    <w:p>
+      <w:pPr>
+        <w:pStyle w:val="Normal"/>
+        <w:widowControl/>
+        <w:overflowPunct w:val="false"/>
+        <w:bidi w:val="0"/>
+        <w:spacing w:lineRule="auto" w:line="259" w:before="0" w:after="160"/>
+        <w:jc w:val="left"/>
+        <w:rPr/>
+      </w:pPr>
+      <w:r>
+        <w:rPr/>
+        <w:drawing>
+          <wp:anchor behindDoc="0" distT="0" distB="0" distL="0" distR="0" simplePos="0" locked="0" layoutInCell="1" allowOverlap="1" relativeHeight="8">
+            <wp:simplePos x="0" y="0"/>
+            <wp:positionH relativeFrom="column">
+              <wp:align>center</wp:align>
+            </wp:positionH>
+            <wp:positionV relativeFrom="paragraph">
+              <wp:align>top</wp:align>
+            </wp:positionV>
+            <wp:extent cx="5760720" cy="1890395"/>
+            <wp:effectExtent l="0" t="0" r="0" b="0"/>
+            <wp:wrapSquare wrapText="largest"/>
+            <wp:docPr id="6" name="Bild6" descr=""/>
+            <wp:cNvGraphicFramePr>
+              <a:graphicFrameLocks xmlns:a="http://schemas.openxmlformats.org/drawingml/2006/main" noChangeAspect="1"/>
+            </wp:cNvGraphicFramePr>
+            <a:graphic xmlns:a="http://schemas.openxmlformats.org/drawingml/2006/main">
+              <a:graphicData uri="http://schemas.openxmlformats.org/drawingml/2006/picture">
+                <pic:pic xmlns:pic="http://schemas.openxmlformats.org/drawingml/2006/picture">
+                  <pic:nvPicPr>
+                    <pic:cNvPr id="6" name="Bild6" descr=""/>
+                    <pic:cNvPicPr>
+                      <a:picLocks noChangeAspect="1" noChangeArrowheads="1"/>
+                    </pic:cNvPicPr>
+                  </pic:nvPicPr>
+                  <pic:blipFill>
+                    <a:blip r:embed="rId15"/>
+                    <a:stretch>
+                      <a:fillRect/>
+                    </a:stretch>
+                  </pic:blipFill>
+                  <pic:spPr bwMode="auto">
+                    <a:xfrm>
+                      <a:off x="0" y="0"/>
+                      <a:ext cx="5760720" cy="1890395"/>
+                    </a:xfrm>
+                    <a:prstGeom prst="rect">
+                      <a:avLst/>
+                    </a:prstGeom>
+                  </pic:spPr>
+                </pic:pic>
+              </a:graphicData>
+            </a:graphic>
+          </wp:anchor>
+        </w:drawing>
+      </w:r>
+    </w:p>
+    <w:p>
+      <w:pPr>
+        <w:pStyle w:val="Normal"/>
+        <w:widowControl/>
+        <w:overflowPunct w:val="false"/>
+        <w:bidi w:val="0"/>
+        <w:spacing w:lineRule="auto" w:line="259" w:before="0" w:after="160"/>
+        <w:jc w:val="left"/>
+        <w:rPr/>
+      </w:pPr>
+      <w:r>
+        <w:rPr/>
+        <w:drawing>
+          <wp:anchor behindDoc="0" distT="0" distB="0" distL="0" distR="0" simplePos="0" locked="0" layoutInCell="1" allowOverlap="1" relativeHeight="7">
+            <wp:simplePos x="0" y="0"/>
+            <wp:positionH relativeFrom="column">
+              <wp:align>center</wp:align>
+            </wp:positionH>
+            <wp:positionV relativeFrom="paragraph">
+              <wp:align>top</wp:align>
+            </wp:positionV>
+            <wp:extent cx="5760720" cy="1840865"/>
+            <wp:effectExtent l="0" t="0" r="0" b="0"/>
+            <wp:wrapSquare wrapText="largest"/>
+            <wp:docPr id="7" name="Bild5" descr=""/>
+            <wp:cNvGraphicFramePr>
+              <a:graphicFrameLocks xmlns:a="http://schemas.openxmlformats.org/drawingml/2006/main" noChangeAspect="1"/>
+            </wp:cNvGraphicFramePr>
+            <a:graphic xmlns:a="http://schemas.openxmlformats.org/drawingml/2006/main">
+              <a:graphicData uri="http://schemas.openxmlformats.org/drawingml/2006/picture">
+                <pic:pic xmlns:pic="http://schemas.openxmlformats.org/drawingml/2006/picture">
+                  <pic:nvPicPr>
+                    <pic:cNvPr id="7" name="Bild5" descr=""/>
+                    <pic:cNvPicPr>
+                      <a:picLocks noChangeAspect="1" noChangeArrowheads="1"/>
+                    </pic:cNvPicPr>
+                  </pic:nvPicPr>
+                  <pic:blipFill>
+                    <a:blip r:embed="rId16"/>
+                    <a:stretch>
+                      <a:fillRect/>
+                    </a:stretch>
+                  </pic:blipFill>
+                  <pic:spPr bwMode="auto">
+                    <a:xfrm>
+                      <a:off x="0" y="0"/>
+                      <a:ext cx="5760720" cy="1840865"/>
+                    </a:xfrm>
+                    <a:prstGeom prst="rect">
+                      <a:avLst/>
+                    </a:prstGeom>
+                  </pic:spPr>
+                </pic:pic>
+              </a:graphicData>
+            </a:graphic>
+          </wp:anchor>
+        </w:drawing>
+      </w:r>
+      <w:r>
+        <w:br w:type="page"/>
+      </w:r>
+    </w:p>
+    <w:p>
+      <w:pPr>
+        <w:pStyle w:val="Normal"/>
+        <w:widowControl/>
+        <w:overflowPunct w:val="false"/>
+        <w:bidi w:val="0"/>
+        <w:spacing w:lineRule="auto" w:line="259" w:before="0" w:after="160"/>
+        <w:jc w:val="left"/>
+        <w:rPr/>
+      </w:pPr>
+      <w:r>
+        <w:rPr/>
+        <w:t>Grenze Rostock einzeichnen</w:t>
+      </w:r>
+    </w:p>
+    <w:p>
+      <w:pPr>
+        <w:pStyle w:val="Normal"/>
+        <w:widowControl/>
+        <w:overflowPunct w:val="false"/>
+        <w:bidi w:val="0"/>
+        <w:spacing w:lineRule="auto" w:line="259" w:before="0" w:after="160"/>
+        <w:jc w:val="left"/>
+        <w:rPr/>
+      </w:pPr>
+      <w:r>
+        <w:rPr/>
+        <w:t>Bei Auswahl Haltestelle →</w:t>
+      </w:r>
+    </w:p>
+    <w:p>
+      <w:pPr>
+        <w:pStyle w:val="Normal"/>
+        <w:widowControl/>
+        <w:numPr>
+          <w:ilvl w:val="0"/>
+          <w:numId w:val="3"/>
+        </w:numPr>
+        <w:overflowPunct w:val="false"/>
+        <w:bidi w:val="0"/>
+        <w:spacing w:lineRule="auto" w:line="259" w:before="0" w:after="160"/>
+        <w:jc w:val="left"/>
+        <w:rPr/>
+      </w:pPr>
+      <w:r>
+        <w:rPr/>
+        <w:t>Anzeige der abgehenden Linien</w:t>
+      </w:r>
+    </w:p>
+    <w:p>
+      <w:pPr>
+        <w:pStyle w:val="Normal"/>
+        <w:widowControl/>
+        <w:numPr>
+          <w:ilvl w:val="0"/>
+          <w:numId w:val="3"/>
+        </w:numPr>
+        <w:overflowPunct w:val="false"/>
+        <w:bidi w:val="0"/>
+        <w:spacing w:lineRule="auto" w:line="259" w:before="0" w:after="160"/>
+        <w:jc w:val="left"/>
+        <w:rPr/>
+      </w:pPr>
+      <w:r>
+        <w:rPr/>
+        <w:t>Verformen der Grenze zur Anzeige des erreichbaren Bereichs</w:t>
+      </w:r>
+    </w:p>
+    <w:p>
+      <w:pPr>
+        <w:pStyle w:val="Normal"/>
+        <w:widowControl/>
+        <w:overflowPunct w:val="false"/>
+        <w:bidi w:val="0"/>
+        <w:spacing w:lineRule="auto" w:line="259" w:before="0" w:after="160"/>
+        <w:jc w:val="left"/>
+        <w:rPr/>
+      </w:pPr>
+      <w:r>
+        <w:rPr/>
+      </w:r>
+    </w:p>
+    <w:p>
+      <w:pPr>
+        <w:pStyle w:val="Normal"/>
+        <w:widowControl/>
+        <w:overflowPunct w:val="false"/>
+        <w:bidi w:val="0"/>
+        <w:spacing w:lineRule="auto" w:line="259" w:before="0" w:after="160"/>
+        <w:jc w:val="left"/>
+        <w:rPr/>
+      </w:pPr>
+      <w:r>
+        <w:rPr/>
+        <w:t>Werkzeug</w:t>
+      </w:r>
+    </w:p>
+    <w:p>
+      <w:pPr>
+        <w:pStyle w:val="Normal"/>
+        <w:widowControl/>
+        <w:overflowPunct w:val="false"/>
+        <w:bidi w:val="0"/>
+        <w:spacing w:lineRule="auto" w:line="259" w:before="0" w:after="160"/>
+        <w:jc w:val="left"/>
+        <w:rPr/>
+      </w:pPr>
+      <w:r>
+        <w:rPr/>
+        <w:t>Filter für alle Objekte → einfach Checkboxen</w:t>
+      </w:r>
+    </w:p>
+    <w:p>
+      <w:pPr>
+        <w:pStyle w:val="Normal"/>
+        <w:widowControl/>
+        <w:overflowPunct w:val="false"/>
+        <w:bidi w:val="0"/>
+        <w:spacing w:lineRule="auto" w:line="259" w:before="0" w:after="160"/>
+        <w:jc w:val="left"/>
+        <w:rPr/>
+      </w:pPr>
+      <w:r>
+        <w:rPr/>
+        <w:t>Erreichbarkeit eingeben in Minuten</w:t>
+      </w:r>
+    </w:p>
+    <w:p>
+      <w:pPr>
+        <w:pStyle w:val="Normal"/>
+        <w:widowControl/>
+        <w:overflowPunct w:val="false"/>
+        <w:bidi w:val="0"/>
+        <w:spacing w:lineRule="auto" w:line="259" w:before="0" w:after="160"/>
+        <w:jc w:val="left"/>
+        <w:rPr/>
+      </w:pPr>
+      <w:r>
+        <w:rPr/>
+      </w:r>
+    </w:p>
+    <w:p>
+      <w:pPr>
+        <w:pStyle w:val="Normal"/>
+        <w:widowControl/>
+        <w:overflowPunct w:val="false"/>
+        <w:bidi w:val="0"/>
+        <w:spacing w:lineRule="auto" w:line="259" w:before="0" w:after="160"/>
+        <w:jc w:val="left"/>
+        <w:rPr/>
+      </w:pPr>
+      <w:r>
+        <w:rPr/>
+      </w:r>
+    </w:p>
+    <w:p>
+      <w:pPr>
+        <w:pStyle w:val="Normal"/>
+        <w:widowControl/>
+        <w:overflowPunct w:val="false"/>
+        <w:bidi w:val="0"/>
+        <w:spacing w:lineRule="auto" w:line="259" w:before="0" w:after="160"/>
+        <w:jc w:val="left"/>
+        <w:rPr/>
+      </w:pPr>
+      <w:r>
+        <w:rPr/>
+      </w:r>
+    </w:p>
+    <w:p>
+      <w:pPr>
+        <w:pStyle w:val="Normal"/>
+        <w:widowControl/>
+        <w:overflowPunct w:val="false"/>
+        <w:bidi w:val="0"/>
+        <w:spacing w:lineRule="auto" w:line="259" w:before="0" w:after="160"/>
+        <w:jc w:val="left"/>
+        <w:rPr/>
+      </w:pPr>
+      <w:r>
+        <w:rPr/>
+        <w:t>Anzeige der Haltestellen</w:t>
+      </w:r>
+    </w:p>
+    <w:p>
+      <w:pPr>
+        <w:pStyle w:val="Normal"/>
+        <w:widowControl/>
+        <w:overflowPunct w:val="false"/>
+        <w:bidi w:val="0"/>
+        <w:spacing w:lineRule="auto" w:line="259" w:before="0" w:after="160"/>
+        <w:jc w:val="left"/>
+        <w:rPr/>
+      </w:pPr>
+      <w:r>
+        <w:rPr/>
+        <w:t>Verbinden mit nächster Haltestelle der jeweiligen Linie</w:t>
       </w:r>
     </w:p>
     <w:sectPr>
@@ -1469,6 +2052,152 @@
   <w:abstractNum w:abstractNumId="3">
     <w:lvl w:ilvl="0">
       <w:start w:val="1"/>
+      <w:numFmt w:val="bullet"/>
+      <w:lvlText w:val=""/>
+      <w:lvlJc w:val="left"/>
+      <w:pPr>
+        <w:tabs>
+          <w:tab w:val="num" w:pos="720"/>
+        </w:tabs>
+        <w:ind w:left="720" w:hanging="360"/>
+      </w:pPr>
+      <w:rPr>
+        <w:rFonts w:ascii="Symbol" w:hAnsi="Symbol" w:cs="Symbol" w:hint="default"/>
+        <w:rFonts w:cs="OpenSymbol"/>
+      </w:rPr>
+    </w:lvl>
+    <w:lvl w:ilvl="1">
+      <w:start w:val="1"/>
+      <w:numFmt w:val="bullet"/>
+      <w:lvlText w:val="◦"/>
+      <w:lvlJc w:val="left"/>
+      <w:pPr>
+        <w:tabs>
+          <w:tab w:val="num" w:pos="1080"/>
+        </w:tabs>
+        <w:ind w:left="1080" w:hanging="360"/>
+      </w:pPr>
+      <w:rPr>
+        <w:rFonts w:ascii="OpenSymbol" w:hAnsi="OpenSymbol" w:cs="OpenSymbol" w:hint="default"/>
+        <w:rFonts w:cs="OpenSymbol"/>
+      </w:rPr>
+    </w:lvl>
+    <w:lvl w:ilvl="2">
+      <w:start w:val="1"/>
+      <w:numFmt w:val="bullet"/>
+      <w:lvlText w:val="▪"/>
+      <w:lvlJc w:val="left"/>
+      <w:pPr>
+        <w:tabs>
+          <w:tab w:val="num" w:pos="1440"/>
+        </w:tabs>
+        <w:ind w:left="1440" w:hanging="360"/>
+      </w:pPr>
+      <w:rPr>
+        <w:rFonts w:ascii="OpenSymbol" w:hAnsi="OpenSymbol" w:cs="OpenSymbol" w:hint="default"/>
+        <w:rFonts w:cs="OpenSymbol"/>
+      </w:rPr>
+    </w:lvl>
+    <w:lvl w:ilvl="3">
+      <w:start w:val="1"/>
+      <w:numFmt w:val="bullet"/>
+      <w:lvlText w:val=""/>
+      <w:lvlJc w:val="left"/>
+      <w:pPr>
+        <w:tabs>
+          <w:tab w:val="num" w:pos="1800"/>
+        </w:tabs>
+        <w:ind w:left="1800" w:hanging="360"/>
+      </w:pPr>
+      <w:rPr>
+        <w:rFonts w:ascii="Symbol" w:hAnsi="Symbol" w:cs="Symbol" w:hint="default"/>
+        <w:rFonts w:cs="OpenSymbol"/>
+      </w:rPr>
+    </w:lvl>
+    <w:lvl w:ilvl="4">
+      <w:start w:val="1"/>
+      <w:numFmt w:val="bullet"/>
+      <w:lvlText w:val="◦"/>
+      <w:lvlJc w:val="left"/>
+      <w:pPr>
+        <w:tabs>
+          <w:tab w:val="num" w:pos="2160"/>
+        </w:tabs>
+        <w:ind w:left="2160" w:hanging="360"/>
+      </w:pPr>
+      <w:rPr>
+        <w:rFonts w:ascii="OpenSymbol" w:hAnsi="OpenSymbol" w:cs="OpenSymbol" w:hint="default"/>
+        <w:rFonts w:cs="OpenSymbol"/>
+      </w:rPr>
+    </w:lvl>
+    <w:lvl w:ilvl="5">
+      <w:start w:val="1"/>
+      <w:numFmt w:val="bullet"/>
+      <w:lvlText w:val="▪"/>
+      <w:lvlJc w:val="left"/>
+      <w:pPr>
+        <w:tabs>
+          <w:tab w:val="num" w:pos="2520"/>
+        </w:tabs>
+        <w:ind w:left="2520" w:hanging="360"/>
+      </w:pPr>
+      <w:rPr>
+        <w:rFonts w:ascii="OpenSymbol" w:hAnsi="OpenSymbol" w:cs="OpenSymbol" w:hint="default"/>
+        <w:rFonts w:cs="OpenSymbol"/>
+      </w:rPr>
+    </w:lvl>
+    <w:lvl w:ilvl="6">
+      <w:start w:val="1"/>
+      <w:numFmt w:val="bullet"/>
+      <w:lvlText w:val=""/>
+      <w:lvlJc w:val="left"/>
+      <w:pPr>
+        <w:tabs>
+          <w:tab w:val="num" w:pos="2880"/>
+        </w:tabs>
+        <w:ind w:left="2880" w:hanging="360"/>
+      </w:pPr>
+      <w:rPr>
+        <w:rFonts w:ascii="Symbol" w:hAnsi="Symbol" w:cs="Symbol" w:hint="default"/>
+        <w:rFonts w:cs="OpenSymbol"/>
+      </w:rPr>
+    </w:lvl>
+    <w:lvl w:ilvl="7">
+      <w:start w:val="1"/>
+      <w:numFmt w:val="bullet"/>
+      <w:lvlText w:val="◦"/>
+      <w:lvlJc w:val="left"/>
+      <w:pPr>
+        <w:tabs>
+          <w:tab w:val="num" w:pos="3240"/>
+        </w:tabs>
+        <w:ind w:left="3240" w:hanging="360"/>
+      </w:pPr>
+      <w:rPr>
+        <w:rFonts w:ascii="OpenSymbol" w:hAnsi="OpenSymbol" w:cs="OpenSymbol" w:hint="default"/>
+        <w:rFonts w:cs="OpenSymbol"/>
+      </w:rPr>
+    </w:lvl>
+    <w:lvl w:ilvl="8">
+      <w:start w:val="1"/>
+      <w:numFmt w:val="bullet"/>
+      <w:lvlText w:val="▪"/>
+      <w:lvlJc w:val="left"/>
+      <w:pPr>
+        <w:tabs>
+          <w:tab w:val="num" w:pos="3600"/>
+        </w:tabs>
+        <w:ind w:left="3600" w:hanging="360"/>
+      </w:pPr>
+      <w:rPr>
+        <w:rFonts w:ascii="OpenSymbol" w:hAnsi="OpenSymbol" w:cs="OpenSymbol" w:hint="default"/>
+        <w:rFonts w:cs="OpenSymbol"/>
+      </w:rPr>
+    </w:lvl>
+  </w:abstractNum>
+  <w:abstractNum w:abstractNumId="4">
+    <w:lvl w:ilvl="0">
+      <w:start w:val="1"/>
       <w:numFmt w:val="none"/>
       <w:suff w:val="nothing"/>
       <w:lvlText w:val=""/>
@@ -1593,6 +2322,9 @@
   </w:num>
   <w:num w:numId="3">
     <w:abstractNumId w:val="3"/>
+  </w:num>
+  <w:num w:numId="4">
+    <w:abstractNumId w:val="4"/>
   </w:num>
 </w:numbering>
 </file>
@@ -1991,7 +2723,7 @@
     <w:qFormat/>
     <w:pPr>
       <w:widowControl/>
-      <w:overflowPunct w:val="true"/>
+      <w:overflowPunct w:val="false"/>
       <w:bidi w:val="0"/>
       <w:spacing w:lineRule="auto" w:line="259" w:before="0" w:after="160"/>
       <w:jc w:val="left"/>
@@ -2203,6 +2935,41 @@
       <w:color w:val="800000"/>
       <w:u w:val="single"/>
       <w:lang w:val="zxx" w:eastAsia="zxx" w:bidi="zxx"/>
+    </w:rPr>
+  </w:style>
+  <w:style w:type="character" w:styleId="ListLabel11">
+    <w:name w:val="ListLabel 11"/>
+    <w:qFormat/>
+    <w:rPr>
+      <w:rFonts w:cs="Symbol"/>
+    </w:rPr>
+  </w:style>
+  <w:style w:type="character" w:styleId="ListLabel12">
+    <w:name w:val="ListLabel 12"/>
+    <w:qFormat/>
+    <w:rPr>
+      <w:rFonts w:cs="Courier New"/>
+    </w:rPr>
+  </w:style>
+  <w:style w:type="character" w:styleId="ListLabel13">
+    <w:name w:val="ListLabel 13"/>
+    <w:qFormat/>
+    <w:rPr>
+      <w:rFonts w:cs="Wingdings"/>
+    </w:rPr>
+  </w:style>
+  <w:style w:type="character" w:styleId="ListLabel14">
+    <w:name w:val="ListLabel 14"/>
+    <w:qFormat/>
+    <w:rPr>
+      <w:rFonts w:cs=""/>
+    </w:rPr>
+  </w:style>
+  <w:style w:type="character" w:styleId="Aufzhlungszeichen">
+    <w:name w:val="Aufzählungszeichen"/>
+    <w:qFormat/>
+    <w:rPr>
+      <w:rFonts w:ascii="OpenSymbol" w:hAnsi="OpenSymbol" w:eastAsia="OpenSymbol" w:cs="OpenSymbol"/>
     </w:rPr>
   </w:style>
   <w:style w:type="paragraph" w:styleId="Berschrift">

</xml_diff>

<commit_message>
Neue Daten hinzugefüt Strassen eingezeichnet Parks eingezeichnet Buslinien anzeige komplett überarbeitet Info Anzeige gefixt Legende erweitert Quellenangabe hinzugefügt Anleitung hinzugefügt Bugfixes bei Zoom & Drag
</commit_message>
<xml_diff>
--- a/Konzept.docx
+++ b/Konzept.docx
@@ -1121,49 +1121,49 @@
       <w:pPr>
         <w:pStyle w:val="Normal"/>
         <w:widowControl/>
-        <w:overflowPunct w:val="false"/>
-        <w:bidi w:val="0"/>
-        <w:spacing w:lineRule="auto" w:line="259" w:before="0" w:after="160"/>
-        <w:jc w:val="left"/>
-        <w:rPr/>
-      </w:pPr>
-      <w:r>
-        <w:rPr/>
-      </w:r>
-    </w:p>
-    <w:p>
-      <w:pPr>
-        <w:pStyle w:val="Normal"/>
-        <w:widowControl/>
-        <w:overflowPunct w:val="false"/>
-        <w:bidi w:val="0"/>
-        <w:spacing w:lineRule="auto" w:line="259" w:before="0" w:after="160"/>
-        <w:jc w:val="left"/>
-        <w:rPr/>
-      </w:pPr>
-      <w:r>
-        <w:rPr/>
-      </w:r>
-    </w:p>
-    <w:p>
-      <w:pPr>
-        <w:pStyle w:val="Normal"/>
-        <w:widowControl/>
-        <w:overflowPunct w:val="false"/>
-        <w:bidi w:val="0"/>
-        <w:spacing w:lineRule="auto" w:line="259" w:before="0" w:after="160"/>
-        <w:jc w:val="left"/>
-        <w:rPr/>
-      </w:pPr>
-      <w:r>
-        <w:rPr/>
-      </w:r>
-    </w:p>
-    <w:p>
-      <w:pPr>
-        <w:pStyle w:val="Normal"/>
-        <w:widowControl/>
-        <w:overflowPunct w:val="false"/>
+        <w:overflowPunct w:val="true"/>
+        <w:bidi w:val="0"/>
+        <w:spacing w:lineRule="auto" w:line="259" w:before="0" w:after="160"/>
+        <w:jc w:val="left"/>
+        <w:rPr/>
+      </w:pPr>
+      <w:r>
+        <w:rPr/>
+      </w:r>
+    </w:p>
+    <w:p>
+      <w:pPr>
+        <w:pStyle w:val="Normal"/>
+        <w:widowControl/>
+        <w:overflowPunct w:val="true"/>
+        <w:bidi w:val="0"/>
+        <w:spacing w:lineRule="auto" w:line="259" w:before="0" w:after="160"/>
+        <w:jc w:val="left"/>
+        <w:rPr/>
+      </w:pPr>
+      <w:r>
+        <w:rPr/>
+      </w:r>
+    </w:p>
+    <w:p>
+      <w:pPr>
+        <w:pStyle w:val="Normal"/>
+        <w:widowControl/>
+        <w:overflowPunct w:val="true"/>
+        <w:bidi w:val="0"/>
+        <w:spacing w:lineRule="auto" w:line="259" w:before="0" w:after="160"/>
+        <w:jc w:val="left"/>
+        <w:rPr/>
+      </w:pPr>
+      <w:r>
+        <w:rPr/>
+      </w:r>
+    </w:p>
+    <w:p>
+      <w:pPr>
+        <w:pStyle w:val="Normal"/>
+        <w:widowControl/>
+        <w:overflowPunct w:val="true"/>
         <w:bidi w:val="0"/>
         <w:spacing w:lineRule="auto" w:line="259" w:before="0" w:after="160"/>
         <w:jc w:val="left"/>
@@ -1178,7 +1178,7 @@
       <w:pPr>
         <w:pStyle w:val="Normal"/>
         <w:widowControl/>
-        <w:overflowPunct w:val="false"/>
+        <w:overflowPunct w:val="true"/>
         <w:bidi w:val="0"/>
         <w:spacing w:lineRule="auto" w:line="259" w:before="0" w:after="160"/>
         <w:jc w:val="left"/>
@@ -1193,7 +1193,7 @@
       <w:pPr>
         <w:pStyle w:val="Normal"/>
         <w:widowControl/>
-        <w:overflowPunct w:val="false"/>
+        <w:overflowPunct w:val="true"/>
         <w:bidi w:val="0"/>
         <w:spacing w:lineRule="auto" w:line="259" w:before="0" w:after="160"/>
         <w:jc w:val="left"/>
@@ -1208,77 +1208,77 @@
       <w:pPr>
         <w:pStyle w:val="Normal"/>
         <w:widowControl/>
-        <w:overflowPunct w:val="false"/>
-        <w:bidi w:val="0"/>
-        <w:spacing w:lineRule="auto" w:line="259" w:before="0" w:after="160"/>
-        <w:jc w:val="left"/>
-        <w:rPr/>
-      </w:pPr>
-      <w:r>
-        <w:rPr/>
-      </w:r>
-    </w:p>
-    <w:p>
-      <w:pPr>
-        <w:pStyle w:val="Normal"/>
-        <w:widowControl/>
-        <w:overflowPunct w:val="false"/>
-        <w:bidi w:val="0"/>
-        <w:spacing w:lineRule="auto" w:line="259" w:before="0" w:after="160"/>
-        <w:jc w:val="left"/>
-        <w:rPr/>
-      </w:pPr>
-      <w:r>
-        <w:rPr/>
-      </w:r>
-    </w:p>
-    <w:p>
-      <w:pPr>
-        <w:pStyle w:val="Normal"/>
-        <w:widowControl/>
-        <w:overflowPunct w:val="false"/>
-        <w:bidi w:val="0"/>
-        <w:spacing w:lineRule="auto" w:line="259" w:before="0" w:after="160"/>
-        <w:jc w:val="left"/>
-        <w:rPr/>
-      </w:pPr>
-      <w:r>
-        <w:rPr/>
-      </w:r>
-    </w:p>
-    <w:p>
-      <w:pPr>
-        <w:pStyle w:val="Normal"/>
-        <w:widowControl/>
-        <w:overflowPunct w:val="false"/>
-        <w:bidi w:val="0"/>
-        <w:spacing w:lineRule="auto" w:line="259" w:before="0" w:after="160"/>
-        <w:jc w:val="left"/>
-        <w:rPr/>
-      </w:pPr>
-      <w:r>
-        <w:rPr/>
-      </w:r>
-    </w:p>
-    <w:p>
-      <w:pPr>
-        <w:pStyle w:val="Normal"/>
-        <w:widowControl/>
-        <w:overflowPunct w:val="false"/>
-        <w:bidi w:val="0"/>
-        <w:spacing w:lineRule="auto" w:line="259" w:before="0" w:after="160"/>
-        <w:jc w:val="left"/>
-        <w:rPr/>
-      </w:pPr>
-      <w:r>
-        <w:rPr/>
-      </w:r>
-    </w:p>
-    <w:p>
-      <w:pPr>
-        <w:pStyle w:val="Normal"/>
-        <w:widowControl/>
-        <w:overflowPunct w:val="false"/>
+        <w:overflowPunct w:val="true"/>
+        <w:bidi w:val="0"/>
+        <w:spacing w:lineRule="auto" w:line="259" w:before="0" w:after="160"/>
+        <w:jc w:val="left"/>
+        <w:rPr/>
+      </w:pPr>
+      <w:r>
+        <w:rPr/>
+      </w:r>
+    </w:p>
+    <w:p>
+      <w:pPr>
+        <w:pStyle w:val="Normal"/>
+        <w:widowControl/>
+        <w:overflowPunct w:val="true"/>
+        <w:bidi w:val="0"/>
+        <w:spacing w:lineRule="auto" w:line="259" w:before="0" w:after="160"/>
+        <w:jc w:val="left"/>
+        <w:rPr/>
+      </w:pPr>
+      <w:r>
+        <w:rPr/>
+      </w:r>
+    </w:p>
+    <w:p>
+      <w:pPr>
+        <w:pStyle w:val="Normal"/>
+        <w:widowControl/>
+        <w:overflowPunct w:val="true"/>
+        <w:bidi w:val="0"/>
+        <w:spacing w:lineRule="auto" w:line="259" w:before="0" w:after="160"/>
+        <w:jc w:val="left"/>
+        <w:rPr/>
+      </w:pPr>
+      <w:r>
+        <w:rPr/>
+      </w:r>
+    </w:p>
+    <w:p>
+      <w:pPr>
+        <w:pStyle w:val="Normal"/>
+        <w:widowControl/>
+        <w:overflowPunct w:val="true"/>
+        <w:bidi w:val="0"/>
+        <w:spacing w:lineRule="auto" w:line="259" w:before="0" w:after="160"/>
+        <w:jc w:val="left"/>
+        <w:rPr/>
+      </w:pPr>
+      <w:r>
+        <w:rPr/>
+      </w:r>
+    </w:p>
+    <w:p>
+      <w:pPr>
+        <w:pStyle w:val="Normal"/>
+        <w:widowControl/>
+        <w:overflowPunct w:val="true"/>
+        <w:bidi w:val="0"/>
+        <w:spacing w:lineRule="auto" w:line="259" w:before="0" w:after="160"/>
+        <w:jc w:val="left"/>
+        <w:rPr/>
+      </w:pPr>
+      <w:r>
+        <w:rPr/>
+      </w:r>
+    </w:p>
+    <w:p>
+      <w:pPr>
+        <w:pStyle w:val="Normal"/>
+        <w:widowControl/>
+        <w:overflowPunct w:val="true"/>
         <w:bidi w:val="0"/>
         <w:spacing w:lineRule="auto" w:line="259" w:before="0" w:after="160"/>
         <w:jc w:val="left"/>
@@ -1287,7 +1287,7 @@
       <w:r>
         <w:rPr/>
         <w:drawing>
-          <wp:anchor behindDoc="0" distT="0" distB="0" distL="0" distR="0" simplePos="0" locked="0" layoutInCell="1" allowOverlap="1" relativeHeight="5">
+          <wp:anchor behindDoc="0" distT="0" distB="0" distL="0" distR="0" simplePos="0" locked="0" layoutInCell="1" allowOverlap="1" relativeHeight="4">
             <wp:simplePos x="0" y="0"/>
             <wp:positionH relativeFrom="column">
               <wp:align>center</wp:align>
@@ -1337,91 +1337,91 @@
       <w:pPr>
         <w:pStyle w:val="Normal"/>
         <w:widowControl/>
-        <w:overflowPunct w:val="false"/>
-        <w:bidi w:val="0"/>
-        <w:spacing w:lineRule="auto" w:line="259" w:before="0" w:after="160"/>
-        <w:jc w:val="left"/>
-        <w:rPr/>
-      </w:pPr>
-      <w:r>
-        <w:rPr/>
-      </w:r>
-    </w:p>
-    <w:p>
-      <w:pPr>
-        <w:pStyle w:val="Normal"/>
-        <w:widowControl/>
-        <w:overflowPunct w:val="false"/>
-        <w:bidi w:val="0"/>
-        <w:spacing w:lineRule="auto" w:line="259" w:before="0" w:after="160"/>
-        <w:jc w:val="left"/>
-        <w:rPr/>
-      </w:pPr>
-      <w:r>
-        <w:rPr/>
-      </w:r>
-    </w:p>
-    <w:p>
-      <w:pPr>
-        <w:pStyle w:val="Normal"/>
-        <w:widowControl/>
-        <w:overflowPunct w:val="false"/>
-        <w:bidi w:val="0"/>
-        <w:spacing w:lineRule="auto" w:line="259" w:before="0" w:after="160"/>
-        <w:jc w:val="left"/>
-        <w:rPr/>
-      </w:pPr>
-      <w:r>
-        <w:rPr/>
-      </w:r>
-    </w:p>
-    <w:p>
-      <w:pPr>
-        <w:pStyle w:val="Normal"/>
-        <w:widowControl/>
-        <w:overflowPunct w:val="false"/>
-        <w:bidi w:val="0"/>
-        <w:spacing w:lineRule="auto" w:line="259" w:before="0" w:after="160"/>
-        <w:jc w:val="left"/>
-        <w:rPr/>
-      </w:pPr>
-      <w:r>
-        <w:rPr/>
-      </w:r>
-    </w:p>
-    <w:p>
-      <w:pPr>
-        <w:pStyle w:val="Normal"/>
-        <w:widowControl/>
-        <w:overflowPunct w:val="false"/>
-        <w:bidi w:val="0"/>
-        <w:spacing w:lineRule="auto" w:line="259" w:before="0" w:after="160"/>
-        <w:jc w:val="left"/>
-        <w:rPr/>
-      </w:pPr>
-      <w:r>
-        <w:rPr/>
-      </w:r>
-    </w:p>
-    <w:p>
-      <w:pPr>
-        <w:pStyle w:val="Normal"/>
-        <w:widowControl/>
-        <w:overflowPunct w:val="false"/>
-        <w:bidi w:val="0"/>
-        <w:spacing w:lineRule="auto" w:line="259" w:before="0" w:after="160"/>
-        <w:jc w:val="left"/>
-        <w:rPr/>
-      </w:pPr>
-      <w:r>
-        <w:rPr/>
-      </w:r>
-    </w:p>
-    <w:p>
-      <w:pPr>
-        <w:pStyle w:val="Normal"/>
-        <w:widowControl/>
-        <w:overflowPunct w:val="false"/>
+        <w:overflowPunct w:val="true"/>
+        <w:bidi w:val="0"/>
+        <w:spacing w:lineRule="auto" w:line="259" w:before="0" w:after="160"/>
+        <w:jc w:val="left"/>
+        <w:rPr/>
+      </w:pPr>
+      <w:r>
+        <w:rPr/>
+      </w:r>
+    </w:p>
+    <w:p>
+      <w:pPr>
+        <w:pStyle w:val="Normal"/>
+        <w:widowControl/>
+        <w:overflowPunct w:val="true"/>
+        <w:bidi w:val="0"/>
+        <w:spacing w:lineRule="auto" w:line="259" w:before="0" w:after="160"/>
+        <w:jc w:val="left"/>
+        <w:rPr/>
+      </w:pPr>
+      <w:r>
+        <w:rPr/>
+      </w:r>
+    </w:p>
+    <w:p>
+      <w:pPr>
+        <w:pStyle w:val="Normal"/>
+        <w:widowControl/>
+        <w:overflowPunct w:val="true"/>
+        <w:bidi w:val="0"/>
+        <w:spacing w:lineRule="auto" w:line="259" w:before="0" w:after="160"/>
+        <w:jc w:val="left"/>
+        <w:rPr/>
+      </w:pPr>
+      <w:r>
+        <w:rPr/>
+      </w:r>
+    </w:p>
+    <w:p>
+      <w:pPr>
+        <w:pStyle w:val="Normal"/>
+        <w:widowControl/>
+        <w:overflowPunct w:val="true"/>
+        <w:bidi w:val="0"/>
+        <w:spacing w:lineRule="auto" w:line="259" w:before="0" w:after="160"/>
+        <w:jc w:val="left"/>
+        <w:rPr/>
+      </w:pPr>
+      <w:r>
+        <w:rPr/>
+      </w:r>
+    </w:p>
+    <w:p>
+      <w:pPr>
+        <w:pStyle w:val="Normal"/>
+        <w:widowControl/>
+        <w:overflowPunct w:val="true"/>
+        <w:bidi w:val="0"/>
+        <w:spacing w:lineRule="auto" w:line="259" w:before="0" w:after="160"/>
+        <w:jc w:val="left"/>
+        <w:rPr/>
+      </w:pPr>
+      <w:r>
+        <w:rPr/>
+      </w:r>
+    </w:p>
+    <w:p>
+      <w:pPr>
+        <w:pStyle w:val="Normal"/>
+        <w:widowControl/>
+        <w:overflowPunct w:val="true"/>
+        <w:bidi w:val="0"/>
+        <w:spacing w:lineRule="auto" w:line="259" w:before="0" w:after="160"/>
+        <w:jc w:val="left"/>
+        <w:rPr/>
+      </w:pPr>
+      <w:r>
+        <w:rPr/>
+      </w:r>
+    </w:p>
+    <w:p>
+      <w:pPr>
+        <w:pStyle w:val="Normal"/>
+        <w:widowControl/>
+        <w:overflowPunct w:val="true"/>
         <w:bidi w:val="0"/>
         <w:spacing w:lineRule="auto" w:line="259" w:before="0" w:after="160"/>
         <w:jc w:val="left"/>
@@ -1430,7 +1430,7 @@
       <w:r>
         <w:rPr/>
         <w:drawing>
-          <wp:anchor behindDoc="0" distT="0" distB="0" distL="0" distR="0" simplePos="0" locked="0" layoutInCell="1" allowOverlap="1" relativeHeight="6">
+          <wp:anchor behindDoc="0" distT="0" distB="0" distL="0" distR="0" simplePos="0" locked="0" layoutInCell="1" allowOverlap="1" relativeHeight="5">
             <wp:simplePos x="0" y="0"/>
             <wp:positionH relativeFrom="column">
               <wp:align>center</wp:align>
@@ -1480,7 +1480,7 @@
       <w:pPr>
         <w:pStyle w:val="Normal"/>
         <w:widowControl/>
-        <w:overflowPunct w:val="false"/>
+        <w:overflowPunct w:val="true"/>
         <w:bidi w:val="0"/>
         <w:spacing w:lineRule="auto" w:line="259" w:before="0" w:after="160"/>
         <w:jc w:val="left"/>
@@ -1489,7 +1489,7 @@
       <w:r>
         <w:rPr/>
         <w:drawing>
-          <wp:anchor behindDoc="0" distT="0" distB="0" distL="0" distR="0" simplePos="0" locked="0" layoutInCell="1" allowOverlap="1" relativeHeight="8">
+          <wp:anchor behindDoc="0" distT="0" distB="0" distL="0" distR="0" simplePos="0" locked="0" layoutInCell="1" allowOverlap="1" relativeHeight="7">
             <wp:simplePos x="0" y="0"/>
             <wp:positionH relativeFrom="column">
               <wp:align>center</wp:align>
@@ -1539,7 +1539,7 @@
       <w:pPr>
         <w:pStyle w:val="Normal"/>
         <w:widowControl/>
-        <w:overflowPunct w:val="false"/>
+        <w:overflowPunct w:val="true"/>
         <w:bidi w:val="0"/>
         <w:spacing w:lineRule="auto" w:line="259" w:before="0" w:after="160"/>
         <w:jc w:val="left"/>
@@ -1548,7 +1548,7 @@
       <w:r>
         <w:rPr/>
         <w:drawing>
-          <wp:anchor behindDoc="0" distT="0" distB="0" distL="0" distR="0" simplePos="0" locked="0" layoutInCell="1" allowOverlap="1" relativeHeight="7">
+          <wp:anchor behindDoc="0" distT="0" distB="0" distL="0" distR="0" simplePos="0" locked="0" layoutInCell="1" allowOverlap="1" relativeHeight="6">
             <wp:simplePos x="0" y="0"/>
             <wp:positionH relativeFrom="column">
               <wp:align>center</wp:align>
@@ -1601,7 +1601,7 @@
       <w:pPr>
         <w:pStyle w:val="Normal"/>
         <w:widowControl/>
-        <w:overflowPunct w:val="false"/>
+        <w:overflowPunct w:val="true"/>
         <w:bidi w:val="0"/>
         <w:spacing w:lineRule="auto" w:line="259" w:before="0" w:after="160"/>
         <w:jc w:val="left"/>
@@ -1616,7 +1616,7 @@
       <w:pPr>
         <w:pStyle w:val="Normal"/>
         <w:widowControl/>
-        <w:overflowPunct w:val="false"/>
+        <w:overflowPunct w:val="true"/>
         <w:bidi w:val="0"/>
         <w:spacing w:lineRule="auto" w:line="259" w:before="0" w:after="160"/>
         <w:jc w:val="left"/>
@@ -1635,7 +1635,7 @@
           <w:ilvl w:val="0"/>
           <w:numId w:val="3"/>
         </w:numPr>
-        <w:overflowPunct w:val="false"/>
+        <w:overflowPunct w:val="true"/>
         <w:bidi w:val="0"/>
         <w:spacing w:lineRule="auto" w:line="259" w:before="0" w:after="160"/>
         <w:jc w:val="left"/>
@@ -1654,7 +1654,7 @@
           <w:ilvl w:val="0"/>
           <w:numId w:val="3"/>
         </w:numPr>
-        <w:overflowPunct w:val="false"/>
+        <w:overflowPunct w:val="true"/>
         <w:bidi w:val="0"/>
         <w:spacing w:lineRule="auto" w:line="259" w:before="0" w:after="160"/>
         <w:jc w:val="left"/>
@@ -1669,21 +1669,21 @@
       <w:pPr>
         <w:pStyle w:val="Normal"/>
         <w:widowControl/>
-        <w:overflowPunct w:val="false"/>
-        <w:bidi w:val="0"/>
-        <w:spacing w:lineRule="auto" w:line="259" w:before="0" w:after="160"/>
-        <w:jc w:val="left"/>
-        <w:rPr/>
-      </w:pPr>
-      <w:r>
-        <w:rPr/>
-      </w:r>
-    </w:p>
-    <w:p>
-      <w:pPr>
-        <w:pStyle w:val="Normal"/>
-        <w:widowControl/>
-        <w:overflowPunct w:val="false"/>
+        <w:overflowPunct w:val="true"/>
+        <w:bidi w:val="0"/>
+        <w:spacing w:lineRule="auto" w:line="259" w:before="0" w:after="160"/>
+        <w:jc w:val="left"/>
+        <w:rPr/>
+      </w:pPr>
+      <w:r>
+        <w:rPr/>
+      </w:r>
+    </w:p>
+    <w:p>
+      <w:pPr>
+        <w:pStyle w:val="Normal"/>
+        <w:widowControl/>
+        <w:overflowPunct w:val="true"/>
         <w:bidi w:val="0"/>
         <w:spacing w:lineRule="auto" w:line="259" w:before="0" w:after="160"/>
         <w:jc w:val="left"/>
@@ -1698,7 +1698,7 @@
       <w:pPr>
         <w:pStyle w:val="Normal"/>
         <w:widowControl/>
-        <w:overflowPunct w:val="false"/>
+        <w:overflowPunct w:val="true"/>
         <w:bidi w:val="0"/>
         <w:spacing w:lineRule="auto" w:line="259" w:before="0" w:after="160"/>
         <w:jc w:val="left"/>
@@ -1713,7 +1713,7 @@
       <w:pPr>
         <w:pStyle w:val="Normal"/>
         <w:widowControl/>
-        <w:overflowPunct w:val="false"/>
+        <w:overflowPunct w:val="true"/>
         <w:bidi w:val="0"/>
         <w:spacing w:lineRule="auto" w:line="259" w:before="0" w:after="160"/>
         <w:jc w:val="left"/>
@@ -1728,49 +1728,49 @@
       <w:pPr>
         <w:pStyle w:val="Normal"/>
         <w:widowControl/>
-        <w:overflowPunct w:val="false"/>
-        <w:bidi w:val="0"/>
-        <w:spacing w:lineRule="auto" w:line="259" w:before="0" w:after="160"/>
-        <w:jc w:val="left"/>
-        <w:rPr/>
-      </w:pPr>
-      <w:r>
-        <w:rPr/>
-      </w:r>
-    </w:p>
-    <w:p>
-      <w:pPr>
-        <w:pStyle w:val="Normal"/>
-        <w:widowControl/>
-        <w:overflowPunct w:val="false"/>
-        <w:bidi w:val="0"/>
-        <w:spacing w:lineRule="auto" w:line="259" w:before="0" w:after="160"/>
-        <w:jc w:val="left"/>
-        <w:rPr/>
-      </w:pPr>
-      <w:r>
-        <w:rPr/>
-      </w:r>
-    </w:p>
-    <w:p>
-      <w:pPr>
-        <w:pStyle w:val="Normal"/>
-        <w:widowControl/>
-        <w:overflowPunct w:val="false"/>
-        <w:bidi w:val="0"/>
-        <w:spacing w:lineRule="auto" w:line="259" w:before="0" w:after="160"/>
-        <w:jc w:val="left"/>
-        <w:rPr/>
-      </w:pPr>
-      <w:r>
-        <w:rPr/>
-      </w:r>
-    </w:p>
-    <w:p>
-      <w:pPr>
-        <w:pStyle w:val="Normal"/>
-        <w:widowControl/>
-        <w:overflowPunct w:val="false"/>
+        <w:overflowPunct w:val="true"/>
+        <w:bidi w:val="0"/>
+        <w:spacing w:lineRule="auto" w:line="259" w:before="0" w:after="160"/>
+        <w:jc w:val="left"/>
+        <w:rPr/>
+      </w:pPr>
+      <w:r>
+        <w:rPr/>
+      </w:r>
+    </w:p>
+    <w:p>
+      <w:pPr>
+        <w:pStyle w:val="Normal"/>
+        <w:widowControl/>
+        <w:overflowPunct w:val="true"/>
+        <w:bidi w:val="0"/>
+        <w:spacing w:lineRule="auto" w:line="259" w:before="0" w:after="160"/>
+        <w:jc w:val="left"/>
+        <w:rPr/>
+      </w:pPr>
+      <w:r>
+        <w:rPr/>
+      </w:r>
+    </w:p>
+    <w:p>
+      <w:pPr>
+        <w:pStyle w:val="Normal"/>
+        <w:widowControl/>
+        <w:overflowPunct w:val="true"/>
+        <w:bidi w:val="0"/>
+        <w:spacing w:lineRule="auto" w:line="259" w:before="0" w:after="160"/>
+        <w:jc w:val="left"/>
+        <w:rPr/>
+      </w:pPr>
+      <w:r>
+        <w:rPr/>
+      </w:r>
+    </w:p>
+    <w:p>
+      <w:pPr>
+        <w:pStyle w:val="Normal"/>
+        <w:widowControl/>
+        <w:overflowPunct w:val="true"/>
         <w:bidi w:val="0"/>
         <w:spacing w:lineRule="auto" w:line="259" w:before="0" w:after="160"/>
         <w:jc w:val="left"/>
@@ -1785,7 +1785,7 @@
       <w:pPr>
         <w:pStyle w:val="Normal"/>
         <w:widowControl/>
-        <w:overflowPunct w:val="false"/>
+        <w:overflowPunct w:val="true"/>
         <w:bidi w:val="0"/>
         <w:spacing w:lineRule="auto" w:line="259" w:before="0" w:after="160"/>
         <w:jc w:val="left"/>
@@ -1794,6 +1794,64 @@
       <w:r>
         <w:rPr/>
         <w:t>Verbinden mit nächster Haltestelle der jeweiligen Linie</w:t>
+      </w:r>
+    </w:p>
+    <w:p>
+      <w:pPr>
+        <w:pStyle w:val="Normal"/>
+        <w:widowControl/>
+        <w:overflowPunct w:val="true"/>
+        <w:bidi w:val="0"/>
+        <w:spacing w:lineRule="auto" w:line="259" w:before="0" w:after="160"/>
+        <w:jc w:val="left"/>
+        <w:rPr/>
+      </w:pPr>
+      <w:r>
+        <w:rPr/>
+      </w:r>
+    </w:p>
+    <w:p>
+      <w:pPr>
+        <w:pStyle w:val="Normal"/>
+        <w:widowControl/>
+        <w:overflowPunct w:val="true"/>
+        <w:bidi w:val="0"/>
+        <w:spacing w:lineRule="auto" w:line="259" w:before="0" w:after="160"/>
+        <w:jc w:val="left"/>
+        <w:rPr/>
+      </w:pPr>
+      <w:r>
+        <w:rPr/>
+      </w:r>
+    </w:p>
+    <w:p>
+      <w:pPr>
+        <w:pStyle w:val="Normal"/>
+        <w:widowControl/>
+        <w:overflowPunct w:val="true"/>
+        <w:bidi w:val="0"/>
+        <w:spacing w:lineRule="auto" w:line="259" w:before="0" w:after="160"/>
+        <w:jc w:val="left"/>
+        <w:rPr/>
+      </w:pPr>
+      <w:r>
+        <w:rPr/>
+        <w:t>Genauigkeit</w:t>
+      </w:r>
+    </w:p>
+    <w:p>
+      <w:pPr>
+        <w:pStyle w:val="Normal"/>
+        <w:widowControl/>
+        <w:overflowPunct w:val="true"/>
+        <w:bidi w:val="0"/>
+        <w:spacing w:lineRule="auto" w:line="259" w:before="0" w:after="160"/>
+        <w:jc w:val="left"/>
+        <w:rPr/>
+      </w:pPr>
+      <w:r>
+        <w:rPr/>
+        <w:t>float wird auf 7 stellen reduziert → zeichnen mit Double nicht möglich</w:t>
       </w:r>
     </w:p>
     <w:sectPr>
@@ -2723,7 +2781,7 @@
     <w:qFormat/>
     <w:pPr>
       <w:widowControl/>
-      <w:overflowPunct w:val="false"/>
+      <w:overflowPunct w:val="true"/>
       <w:bidi w:val="0"/>
       <w:spacing w:lineRule="auto" w:line="259" w:before="0" w:after="160"/>
       <w:jc w:val="left"/>
@@ -2970,6 +3028,41 @@
     <w:qFormat/>
     <w:rPr>
       <w:rFonts w:ascii="OpenSymbol" w:hAnsi="OpenSymbol" w:eastAsia="OpenSymbol" w:cs="OpenSymbol"/>
+    </w:rPr>
+  </w:style>
+  <w:style w:type="character" w:styleId="ListLabel15">
+    <w:name w:val="ListLabel 15"/>
+    <w:qFormat/>
+    <w:rPr>
+      <w:rFonts w:cs="Symbol"/>
+    </w:rPr>
+  </w:style>
+  <w:style w:type="character" w:styleId="ListLabel16">
+    <w:name w:val="ListLabel 16"/>
+    <w:qFormat/>
+    <w:rPr>
+      <w:rFonts w:cs="Courier New"/>
+    </w:rPr>
+  </w:style>
+  <w:style w:type="character" w:styleId="ListLabel17">
+    <w:name w:val="ListLabel 17"/>
+    <w:qFormat/>
+    <w:rPr>
+      <w:rFonts w:cs="Wingdings"/>
+    </w:rPr>
+  </w:style>
+  <w:style w:type="character" w:styleId="ListLabel18">
+    <w:name w:val="ListLabel 18"/>
+    <w:qFormat/>
+    <w:rPr>
+      <w:rFonts w:cs=""/>
+    </w:rPr>
+  </w:style>
+  <w:style w:type="character" w:styleId="ListLabel19">
+    <w:name w:val="ListLabel 19"/>
+    <w:qFormat/>
+    <w:rPr>
+      <w:rFonts w:cs="OpenSymbol"/>
     </w:rPr>
   </w:style>
   <w:style w:type="paragraph" w:styleId="Berschrift">

</xml_diff>